<commit_message>
change in file was performed
</commit_message>
<xml_diff>
--- a/ITCS214 Project Requirments.docx
+++ b/ITCS214 Project Requirments.docx
@@ -1,6 +1,6 @@
 
 <file path=word/document.xml><?xml version="1.0" encoding="utf-8"?>
-<w:document xmlns:wpc="http://schemas.microsoft.com/office/word/2010/wordprocessingCanvas" xmlns:cx="http://schemas.microsoft.com/office/drawing/2014/chartex" xmlns:cx1="http://schemas.microsoft.com/office/drawing/2015/9/8/chartex" xmlns:cx2="http://schemas.microsoft.com/office/drawing/2015/10/21/chartex" xmlns:cx3="http://schemas.microsoft.com/office/drawing/2016/5/9/chartex" xmlns:cx4="http://schemas.microsoft.com/office/drawing/2016/5/10/chartex" xmlns:cx5="http://schemas.microsoft.com/office/drawing/2016/5/11/chartex" xmlns:cx6="http://schemas.microsoft.com/office/drawing/2016/5/12/chartex" xmlns:cx7="http://schemas.microsoft.com/office/drawing/2016/5/13/chartex" xmlns:cx8="http://schemas.microsoft.com/office/drawing/2016/5/14/chartex" xmlns:mc="http://schemas.openxmlformats.org/markup-compatibility/2006" xmlns:aink="http://schemas.microsoft.com/office/drawing/2016/ink" xmlns:am3d="http://schemas.microsoft.com/office/drawing/2017/model3d" xmlns:o="urn:schemas-microsoft-com:office:office" xmlns:r="http://schemas.openxmlformats.org/officeDocument/2006/relationships" xmlns:m="http://schemas.openxmlformats.org/officeDocument/2006/math" xmlns:v="urn:schemas-microsoft-com:vml" xmlns:wp14="http://schemas.microsoft.com/office/word/2010/wordprocessingDrawing" xmlns:wp="http://schemas.openxmlformats.org/drawingml/2006/wordprocessingDrawing" xmlns:w10="urn:schemas-microsoft-com:office:word" xmlns:w="http://schemas.openxmlformats.org/wordprocessingml/2006/main" xmlns:w14="http://schemas.microsoft.com/office/word/2010/wordml" xmlns:w15="http://schemas.microsoft.com/office/word/2012/wordml" xmlns:w16cex="http://schemas.microsoft.com/office/word/2018/wordml/cex" xmlns:w16cid="http://schemas.microsoft.com/office/word/2016/wordml/cid" xmlns:w16="http://schemas.microsoft.com/office/word/2018/wordml" xmlns:w16se="http://schemas.microsoft.com/office/word/2015/wordml/symex" xmlns:wpg="http://schemas.microsoft.com/office/word/2010/wordprocessingGroup" xmlns:wpi="http://schemas.microsoft.com/office/word/2010/wordprocessingInk" xmlns:wne="http://schemas.microsoft.com/office/word/2006/wordml" xmlns:wps="http://schemas.microsoft.com/office/word/2010/wordprocessingShape" mc:Ignorable="w14 w15 w16se w16cid w16 w16cex wp14">
+<w:document xmlns:wpc="http://schemas.microsoft.com/office/word/2010/wordprocessingCanvas" xmlns:cx="http://schemas.microsoft.com/office/drawing/2014/chartex" xmlns:cx1="http://schemas.microsoft.com/office/drawing/2015/9/8/chartex" xmlns:cx2="http://schemas.microsoft.com/office/drawing/2015/10/21/chartex" xmlns:cx3="http://schemas.microsoft.com/office/drawing/2016/5/9/chartex" xmlns:cx4="http://schemas.microsoft.com/office/drawing/2016/5/10/chartex" xmlns:cx5="http://schemas.microsoft.com/office/drawing/2016/5/11/chartex" xmlns:cx6="http://schemas.microsoft.com/office/drawing/2016/5/12/chartex" xmlns:cx7="http://schemas.microsoft.com/office/drawing/2016/5/13/chartex" xmlns:cx8="http://schemas.microsoft.com/office/drawing/2016/5/14/chartex" xmlns:mc="http://schemas.openxmlformats.org/markup-compatibility/2006" xmlns:aink="http://schemas.microsoft.com/office/drawing/2016/ink" xmlns:am3d="http://schemas.microsoft.com/office/drawing/2017/model3d" xmlns:o="urn:schemas-microsoft-com:office:office" xmlns:oel="http://schemas.microsoft.com/office/2019/extlst" xmlns:r="http://schemas.openxmlformats.org/officeDocument/2006/relationships" xmlns:m="http://schemas.openxmlformats.org/officeDocument/2006/math" xmlns:v="urn:schemas-microsoft-com:vml" xmlns:wp14="http://schemas.microsoft.com/office/word/2010/wordprocessingDrawing" xmlns:wp="http://schemas.openxmlformats.org/drawingml/2006/wordprocessingDrawing" xmlns:w10="urn:schemas-microsoft-com:office:word" xmlns:w="http://schemas.openxmlformats.org/wordprocessingml/2006/main" xmlns:w14="http://schemas.microsoft.com/office/word/2010/wordml" xmlns:w15="http://schemas.microsoft.com/office/word/2012/wordml" xmlns:w16cex="http://schemas.microsoft.com/office/word/2018/wordml/cex" xmlns:w16cid="http://schemas.microsoft.com/office/word/2016/wordml/cid" xmlns:w16="http://schemas.microsoft.com/office/word/2018/wordml" xmlns:w16sdtdh="http://schemas.microsoft.com/office/word/2020/wordml/sdtdatahash" xmlns:w16se="http://schemas.microsoft.com/office/word/2015/wordml/symex" xmlns:wpg="http://schemas.microsoft.com/office/word/2010/wordprocessingGroup" xmlns:wpi="http://schemas.microsoft.com/office/word/2010/wordprocessingInk" xmlns:wne="http://schemas.microsoft.com/office/word/2006/wordml" xmlns:wps="http://schemas.microsoft.com/office/word/2010/wordprocessingShape" mc:Ignorable="w14 w15 w16se w16cid w16 w16cex w16sdtdh wp14">
   <w:body>
     <w:p>
       <w:pPr>
@@ -1631,6 +1631,7 @@
           <w:rFonts w:asciiTheme="minorHAnsi" w:hAnsiTheme="minorHAnsi" w:cstheme="minorHAnsi"/>
           <w:b/>
         </w:rPr>
+        <w:lastRenderedPageBreak/>
         <w:t>NOTE</w:t>
       </w:r>
       <w:r>
@@ -1678,7 +1679,6 @@
         <w:t>.</w:t>
       </w:r>
     </w:p>
-    <w:p/>
     <w:sectPr>
       <w:footerReference w:type="default" r:id="rId7"/>
       <w:pgSz w:w="12240" w:h="15840"/>
@@ -1691,7 +1691,7 @@
 </file>
 
 <file path=word/endnotes.xml><?xml version="1.0" encoding="utf-8"?>
-<w:endnotes xmlns:wpc="http://schemas.microsoft.com/office/word/2010/wordprocessingCanvas" xmlns:cx="http://schemas.microsoft.com/office/drawing/2014/chartex" xmlns:cx1="http://schemas.microsoft.com/office/drawing/2015/9/8/chartex" xmlns:cx2="http://schemas.microsoft.com/office/drawing/2015/10/21/chartex" xmlns:cx3="http://schemas.microsoft.com/office/drawing/2016/5/9/chartex" xmlns:cx4="http://schemas.microsoft.com/office/drawing/2016/5/10/chartex" xmlns:cx5="http://schemas.microsoft.com/office/drawing/2016/5/11/chartex" xmlns:cx6="http://schemas.microsoft.com/office/drawing/2016/5/12/chartex" xmlns:cx7="http://schemas.microsoft.com/office/drawing/2016/5/13/chartex" xmlns:cx8="http://schemas.microsoft.com/office/drawing/2016/5/14/chartex" xmlns:mc="http://schemas.openxmlformats.org/markup-compatibility/2006" xmlns:aink="http://schemas.microsoft.com/office/drawing/2016/ink" xmlns:am3d="http://schemas.microsoft.com/office/drawing/2017/model3d" xmlns:o="urn:schemas-microsoft-com:office:office" xmlns:r="http://schemas.openxmlformats.org/officeDocument/2006/relationships" xmlns:m="http://schemas.openxmlformats.org/officeDocument/2006/math" xmlns:v="urn:schemas-microsoft-com:vml" xmlns:wp14="http://schemas.microsoft.com/office/word/2010/wordprocessingDrawing" xmlns:wp="http://schemas.openxmlformats.org/drawingml/2006/wordprocessingDrawing" xmlns:w10="urn:schemas-microsoft-com:office:word" xmlns:w="http://schemas.openxmlformats.org/wordprocessingml/2006/main" xmlns:w14="http://schemas.microsoft.com/office/word/2010/wordml" xmlns:w15="http://schemas.microsoft.com/office/word/2012/wordml" xmlns:w16cex="http://schemas.microsoft.com/office/word/2018/wordml/cex" xmlns:w16cid="http://schemas.microsoft.com/office/word/2016/wordml/cid" xmlns:w16="http://schemas.microsoft.com/office/word/2018/wordml" xmlns:w16se="http://schemas.microsoft.com/office/word/2015/wordml/symex" xmlns:wpg="http://schemas.microsoft.com/office/word/2010/wordprocessingGroup" xmlns:wpi="http://schemas.microsoft.com/office/word/2010/wordprocessingInk" xmlns:wne="http://schemas.microsoft.com/office/word/2006/wordml" xmlns:wps="http://schemas.microsoft.com/office/word/2010/wordprocessingShape" mc:Ignorable="w14 w15 w16se w16cid w16 w16cex wp14">
+<w:endnotes xmlns:wpc="http://schemas.microsoft.com/office/word/2010/wordprocessingCanvas" xmlns:cx="http://schemas.microsoft.com/office/drawing/2014/chartex" xmlns:cx1="http://schemas.microsoft.com/office/drawing/2015/9/8/chartex" xmlns:cx2="http://schemas.microsoft.com/office/drawing/2015/10/21/chartex" xmlns:cx3="http://schemas.microsoft.com/office/drawing/2016/5/9/chartex" xmlns:cx4="http://schemas.microsoft.com/office/drawing/2016/5/10/chartex" xmlns:cx5="http://schemas.microsoft.com/office/drawing/2016/5/11/chartex" xmlns:cx6="http://schemas.microsoft.com/office/drawing/2016/5/12/chartex" xmlns:cx7="http://schemas.microsoft.com/office/drawing/2016/5/13/chartex" xmlns:cx8="http://schemas.microsoft.com/office/drawing/2016/5/14/chartex" xmlns:mc="http://schemas.openxmlformats.org/markup-compatibility/2006" xmlns:aink="http://schemas.microsoft.com/office/drawing/2016/ink" xmlns:am3d="http://schemas.microsoft.com/office/drawing/2017/model3d" xmlns:o="urn:schemas-microsoft-com:office:office" xmlns:oel="http://schemas.microsoft.com/office/2019/extlst" xmlns:r="http://schemas.openxmlformats.org/officeDocument/2006/relationships" xmlns:m="http://schemas.openxmlformats.org/officeDocument/2006/math" xmlns:v="urn:schemas-microsoft-com:vml" xmlns:wp14="http://schemas.microsoft.com/office/word/2010/wordprocessingDrawing" xmlns:wp="http://schemas.openxmlformats.org/drawingml/2006/wordprocessingDrawing" xmlns:w10="urn:schemas-microsoft-com:office:word" xmlns:w="http://schemas.openxmlformats.org/wordprocessingml/2006/main" xmlns:w14="http://schemas.microsoft.com/office/word/2010/wordml" xmlns:w15="http://schemas.microsoft.com/office/word/2012/wordml" xmlns:w16cex="http://schemas.microsoft.com/office/word/2018/wordml/cex" xmlns:w16cid="http://schemas.microsoft.com/office/word/2016/wordml/cid" xmlns:w16="http://schemas.microsoft.com/office/word/2018/wordml" xmlns:w16sdtdh="http://schemas.microsoft.com/office/word/2020/wordml/sdtdatahash" xmlns:w16se="http://schemas.microsoft.com/office/word/2015/wordml/symex" xmlns:wpg="http://schemas.microsoft.com/office/word/2010/wordprocessingGroup" xmlns:wpi="http://schemas.microsoft.com/office/word/2010/wordprocessingInk" xmlns:wne="http://schemas.microsoft.com/office/word/2006/wordml" xmlns:wps="http://schemas.microsoft.com/office/word/2010/wordprocessingShape" mc:Ignorable="w14 w15 w16se w16cid w16 w16cex w16sdtdh wp14">
   <w:endnote w:type="separator" w:id="-1">
     <w:p>
       <w:r>
@@ -1710,7 +1710,7 @@
 </file>
 
 <file path=word/footer1.xml><?xml version="1.0" encoding="utf-8"?>
-<w:ftr xmlns:wpc="http://schemas.microsoft.com/office/word/2010/wordprocessingCanvas" xmlns:cx="http://schemas.microsoft.com/office/drawing/2014/chartex" xmlns:cx1="http://schemas.microsoft.com/office/drawing/2015/9/8/chartex" xmlns:cx2="http://schemas.microsoft.com/office/drawing/2015/10/21/chartex" xmlns:cx3="http://schemas.microsoft.com/office/drawing/2016/5/9/chartex" xmlns:cx4="http://schemas.microsoft.com/office/drawing/2016/5/10/chartex" xmlns:cx5="http://schemas.microsoft.com/office/drawing/2016/5/11/chartex" xmlns:cx6="http://schemas.microsoft.com/office/drawing/2016/5/12/chartex" xmlns:cx7="http://schemas.microsoft.com/office/drawing/2016/5/13/chartex" xmlns:cx8="http://schemas.microsoft.com/office/drawing/2016/5/14/chartex" xmlns:mc="http://schemas.openxmlformats.org/markup-compatibility/2006" xmlns:aink="http://schemas.microsoft.com/office/drawing/2016/ink" xmlns:am3d="http://schemas.microsoft.com/office/drawing/2017/model3d" xmlns:o="urn:schemas-microsoft-com:office:office" xmlns:r="http://schemas.openxmlformats.org/officeDocument/2006/relationships" xmlns:m="http://schemas.openxmlformats.org/officeDocument/2006/math" xmlns:v="urn:schemas-microsoft-com:vml" xmlns:wp14="http://schemas.microsoft.com/office/word/2010/wordprocessingDrawing" xmlns:wp="http://schemas.openxmlformats.org/drawingml/2006/wordprocessingDrawing" xmlns:w10="urn:schemas-microsoft-com:office:word" xmlns:w="http://schemas.openxmlformats.org/wordprocessingml/2006/main" xmlns:w14="http://schemas.microsoft.com/office/word/2010/wordml" xmlns:w15="http://schemas.microsoft.com/office/word/2012/wordml" xmlns:w16cex="http://schemas.microsoft.com/office/word/2018/wordml/cex" xmlns:w16cid="http://schemas.microsoft.com/office/word/2016/wordml/cid" xmlns:w16="http://schemas.microsoft.com/office/word/2018/wordml" xmlns:w16se="http://schemas.microsoft.com/office/word/2015/wordml/symex" xmlns:wpg="http://schemas.microsoft.com/office/word/2010/wordprocessingGroup" xmlns:wpi="http://schemas.microsoft.com/office/word/2010/wordprocessingInk" xmlns:wne="http://schemas.microsoft.com/office/word/2006/wordml" xmlns:wps="http://schemas.microsoft.com/office/word/2010/wordprocessingShape" mc:Ignorable="w14 w15 w16se w16cid w16 w16cex wp14">
+<w:ftr xmlns:wpc="http://schemas.microsoft.com/office/word/2010/wordprocessingCanvas" xmlns:cx="http://schemas.microsoft.com/office/drawing/2014/chartex" xmlns:cx1="http://schemas.microsoft.com/office/drawing/2015/9/8/chartex" xmlns:cx2="http://schemas.microsoft.com/office/drawing/2015/10/21/chartex" xmlns:cx3="http://schemas.microsoft.com/office/drawing/2016/5/9/chartex" xmlns:cx4="http://schemas.microsoft.com/office/drawing/2016/5/10/chartex" xmlns:cx5="http://schemas.microsoft.com/office/drawing/2016/5/11/chartex" xmlns:cx6="http://schemas.microsoft.com/office/drawing/2016/5/12/chartex" xmlns:cx7="http://schemas.microsoft.com/office/drawing/2016/5/13/chartex" xmlns:cx8="http://schemas.microsoft.com/office/drawing/2016/5/14/chartex" xmlns:mc="http://schemas.openxmlformats.org/markup-compatibility/2006" xmlns:aink="http://schemas.microsoft.com/office/drawing/2016/ink" xmlns:am3d="http://schemas.microsoft.com/office/drawing/2017/model3d" xmlns:o="urn:schemas-microsoft-com:office:office" xmlns:oel="http://schemas.microsoft.com/office/2019/extlst" xmlns:r="http://schemas.openxmlformats.org/officeDocument/2006/relationships" xmlns:m="http://schemas.openxmlformats.org/officeDocument/2006/math" xmlns:v="urn:schemas-microsoft-com:vml" xmlns:wp14="http://schemas.microsoft.com/office/word/2010/wordprocessingDrawing" xmlns:wp="http://schemas.openxmlformats.org/drawingml/2006/wordprocessingDrawing" xmlns:w10="urn:schemas-microsoft-com:office:word" xmlns:w="http://schemas.openxmlformats.org/wordprocessingml/2006/main" xmlns:w14="http://schemas.microsoft.com/office/word/2010/wordml" xmlns:w15="http://schemas.microsoft.com/office/word/2012/wordml" xmlns:w16cex="http://schemas.microsoft.com/office/word/2018/wordml/cex" xmlns:w16cid="http://schemas.microsoft.com/office/word/2016/wordml/cid" xmlns:w16="http://schemas.microsoft.com/office/word/2018/wordml" xmlns:w16sdtdh="http://schemas.microsoft.com/office/word/2020/wordml/sdtdatahash" xmlns:w16se="http://schemas.microsoft.com/office/word/2015/wordml/symex" xmlns:wpg="http://schemas.microsoft.com/office/word/2010/wordprocessingGroup" xmlns:wpi="http://schemas.microsoft.com/office/word/2010/wordprocessingInk" xmlns:wne="http://schemas.microsoft.com/office/word/2006/wordml" xmlns:wps="http://schemas.microsoft.com/office/word/2010/wordprocessingShape" mc:Ignorable="w14 w15 w16se w16cid w16 w16cex w16sdtdh wp14">
   <w:sdt>
     <w:sdtPr>
       <w:id w:val="-1141361842"/>
@@ -1719,7 +1719,6 @@
         <w:docPartUnique/>
       </w:docPartObj>
     </w:sdtPr>
-    <w:sdtEndPr/>
     <w:sdtContent>
       <w:p>
         <w:pPr>
@@ -1759,7 +1758,7 @@
 </file>
 
 <file path=word/footnotes.xml><?xml version="1.0" encoding="utf-8"?>
-<w:footnotes xmlns:wpc="http://schemas.microsoft.com/office/word/2010/wordprocessingCanvas" xmlns:cx="http://schemas.microsoft.com/office/drawing/2014/chartex" xmlns:cx1="http://schemas.microsoft.com/office/drawing/2015/9/8/chartex" xmlns:cx2="http://schemas.microsoft.com/office/drawing/2015/10/21/chartex" xmlns:cx3="http://schemas.microsoft.com/office/drawing/2016/5/9/chartex" xmlns:cx4="http://schemas.microsoft.com/office/drawing/2016/5/10/chartex" xmlns:cx5="http://schemas.microsoft.com/office/drawing/2016/5/11/chartex" xmlns:cx6="http://schemas.microsoft.com/office/drawing/2016/5/12/chartex" xmlns:cx7="http://schemas.microsoft.com/office/drawing/2016/5/13/chartex" xmlns:cx8="http://schemas.microsoft.com/office/drawing/2016/5/14/chartex" xmlns:mc="http://schemas.openxmlformats.org/markup-compatibility/2006" xmlns:aink="http://schemas.microsoft.com/office/drawing/2016/ink" xmlns:am3d="http://schemas.microsoft.com/office/drawing/2017/model3d" xmlns:o="urn:schemas-microsoft-com:office:office" xmlns:r="http://schemas.openxmlformats.org/officeDocument/2006/relationships" xmlns:m="http://schemas.openxmlformats.org/officeDocument/2006/math" xmlns:v="urn:schemas-microsoft-com:vml" xmlns:wp14="http://schemas.microsoft.com/office/word/2010/wordprocessingDrawing" xmlns:wp="http://schemas.openxmlformats.org/drawingml/2006/wordprocessingDrawing" xmlns:w10="urn:schemas-microsoft-com:office:word" xmlns:w="http://schemas.openxmlformats.org/wordprocessingml/2006/main" xmlns:w14="http://schemas.microsoft.com/office/word/2010/wordml" xmlns:w15="http://schemas.microsoft.com/office/word/2012/wordml" xmlns:w16cex="http://schemas.microsoft.com/office/word/2018/wordml/cex" xmlns:w16cid="http://schemas.microsoft.com/office/word/2016/wordml/cid" xmlns:w16="http://schemas.microsoft.com/office/word/2018/wordml" xmlns:w16se="http://schemas.microsoft.com/office/word/2015/wordml/symex" xmlns:wpg="http://schemas.microsoft.com/office/word/2010/wordprocessingGroup" xmlns:wpi="http://schemas.microsoft.com/office/word/2010/wordprocessingInk" xmlns:wne="http://schemas.microsoft.com/office/word/2006/wordml" xmlns:wps="http://schemas.microsoft.com/office/word/2010/wordprocessingShape" mc:Ignorable="w14 w15 w16se w16cid w16 w16cex wp14">
+<w:footnotes xmlns:wpc="http://schemas.microsoft.com/office/word/2010/wordprocessingCanvas" xmlns:cx="http://schemas.microsoft.com/office/drawing/2014/chartex" xmlns:cx1="http://schemas.microsoft.com/office/drawing/2015/9/8/chartex" xmlns:cx2="http://schemas.microsoft.com/office/drawing/2015/10/21/chartex" xmlns:cx3="http://schemas.microsoft.com/office/drawing/2016/5/9/chartex" xmlns:cx4="http://schemas.microsoft.com/office/drawing/2016/5/10/chartex" xmlns:cx5="http://schemas.microsoft.com/office/drawing/2016/5/11/chartex" xmlns:cx6="http://schemas.microsoft.com/office/drawing/2016/5/12/chartex" xmlns:cx7="http://schemas.microsoft.com/office/drawing/2016/5/13/chartex" xmlns:cx8="http://schemas.microsoft.com/office/drawing/2016/5/14/chartex" xmlns:mc="http://schemas.openxmlformats.org/markup-compatibility/2006" xmlns:aink="http://schemas.microsoft.com/office/drawing/2016/ink" xmlns:am3d="http://schemas.microsoft.com/office/drawing/2017/model3d" xmlns:o="urn:schemas-microsoft-com:office:office" xmlns:oel="http://schemas.microsoft.com/office/2019/extlst" xmlns:r="http://schemas.openxmlformats.org/officeDocument/2006/relationships" xmlns:m="http://schemas.openxmlformats.org/officeDocument/2006/math" xmlns:v="urn:schemas-microsoft-com:vml" xmlns:wp14="http://schemas.microsoft.com/office/word/2010/wordprocessingDrawing" xmlns:wp="http://schemas.openxmlformats.org/drawingml/2006/wordprocessingDrawing" xmlns:w10="urn:schemas-microsoft-com:office:word" xmlns:w="http://schemas.openxmlformats.org/wordprocessingml/2006/main" xmlns:w14="http://schemas.microsoft.com/office/word/2010/wordml" xmlns:w15="http://schemas.microsoft.com/office/word/2012/wordml" xmlns:w16cex="http://schemas.microsoft.com/office/word/2018/wordml/cex" xmlns:w16cid="http://schemas.microsoft.com/office/word/2016/wordml/cid" xmlns:w16="http://schemas.microsoft.com/office/word/2018/wordml" xmlns:w16sdtdh="http://schemas.microsoft.com/office/word/2020/wordml/sdtdatahash" xmlns:w16se="http://schemas.microsoft.com/office/word/2015/wordml/symex" xmlns:wpg="http://schemas.microsoft.com/office/word/2010/wordprocessingGroup" xmlns:wpi="http://schemas.microsoft.com/office/word/2010/wordprocessingInk" xmlns:wne="http://schemas.microsoft.com/office/word/2006/wordml" xmlns:wps="http://schemas.microsoft.com/office/word/2010/wordprocessingShape" mc:Ignorable="w14 w15 w16se w16cid w16 w16cex w16sdtdh wp14">
   <w:footnote w:type="separator" w:id="-1">
     <w:p>
       <w:r>
@@ -1778,7 +1777,7 @@
 </file>
 
 <file path=word/numbering.xml><?xml version="1.0" encoding="utf-8"?>
-<w:numbering xmlns:wpc="http://schemas.microsoft.com/office/word/2010/wordprocessingCanvas" xmlns:cx="http://schemas.microsoft.com/office/drawing/2014/chartex" xmlns:cx1="http://schemas.microsoft.com/office/drawing/2015/9/8/chartex" xmlns:cx2="http://schemas.microsoft.com/office/drawing/2015/10/21/chartex" xmlns:cx3="http://schemas.microsoft.com/office/drawing/2016/5/9/chartex" xmlns:cx4="http://schemas.microsoft.com/office/drawing/2016/5/10/chartex" xmlns:cx5="http://schemas.microsoft.com/office/drawing/2016/5/11/chartex" xmlns:cx6="http://schemas.microsoft.com/office/drawing/2016/5/12/chartex" xmlns:cx7="http://schemas.microsoft.com/office/drawing/2016/5/13/chartex" xmlns:cx8="http://schemas.microsoft.com/office/drawing/2016/5/14/chartex" xmlns:mc="http://schemas.openxmlformats.org/markup-compatibility/2006" xmlns:aink="http://schemas.microsoft.com/office/drawing/2016/ink" xmlns:am3d="http://schemas.microsoft.com/office/drawing/2017/model3d" xmlns:o="urn:schemas-microsoft-com:office:office" xmlns:r="http://schemas.openxmlformats.org/officeDocument/2006/relationships" xmlns:m="http://schemas.openxmlformats.org/officeDocument/2006/math" xmlns:v="urn:schemas-microsoft-com:vml" xmlns:wp14="http://schemas.microsoft.com/office/word/2010/wordprocessingDrawing" xmlns:wp="http://schemas.openxmlformats.org/drawingml/2006/wordprocessingDrawing" xmlns:w10="urn:schemas-microsoft-com:office:word" xmlns:w="http://schemas.openxmlformats.org/wordprocessingml/2006/main" xmlns:w14="http://schemas.microsoft.com/office/word/2010/wordml" xmlns:w15="http://schemas.microsoft.com/office/word/2012/wordml" xmlns:w16cex="http://schemas.microsoft.com/office/word/2018/wordml/cex" xmlns:w16cid="http://schemas.microsoft.com/office/word/2016/wordml/cid" xmlns:w16="http://schemas.microsoft.com/office/word/2018/wordml" xmlns:w16se="http://schemas.microsoft.com/office/word/2015/wordml/symex" xmlns:wpg="http://schemas.microsoft.com/office/word/2010/wordprocessingGroup" xmlns:wpi="http://schemas.microsoft.com/office/word/2010/wordprocessingInk" xmlns:wne="http://schemas.microsoft.com/office/word/2006/wordml" xmlns:wps="http://schemas.microsoft.com/office/word/2010/wordprocessingShape" mc:Ignorable="w14 w15 w16se w16cid w16 w16cex wp14">
+<w:numbering xmlns:wpc="http://schemas.microsoft.com/office/word/2010/wordprocessingCanvas" xmlns:cx="http://schemas.microsoft.com/office/drawing/2014/chartex" xmlns:cx1="http://schemas.microsoft.com/office/drawing/2015/9/8/chartex" xmlns:cx2="http://schemas.microsoft.com/office/drawing/2015/10/21/chartex" xmlns:cx3="http://schemas.microsoft.com/office/drawing/2016/5/9/chartex" xmlns:cx4="http://schemas.microsoft.com/office/drawing/2016/5/10/chartex" xmlns:cx5="http://schemas.microsoft.com/office/drawing/2016/5/11/chartex" xmlns:cx6="http://schemas.microsoft.com/office/drawing/2016/5/12/chartex" xmlns:cx7="http://schemas.microsoft.com/office/drawing/2016/5/13/chartex" xmlns:cx8="http://schemas.microsoft.com/office/drawing/2016/5/14/chartex" xmlns:mc="http://schemas.openxmlformats.org/markup-compatibility/2006" xmlns:aink="http://schemas.microsoft.com/office/drawing/2016/ink" xmlns:am3d="http://schemas.microsoft.com/office/drawing/2017/model3d" xmlns:o="urn:schemas-microsoft-com:office:office" xmlns:oel="http://schemas.microsoft.com/office/2019/extlst" xmlns:r="http://schemas.openxmlformats.org/officeDocument/2006/relationships" xmlns:m="http://schemas.openxmlformats.org/officeDocument/2006/math" xmlns:v="urn:schemas-microsoft-com:vml" xmlns:wp14="http://schemas.microsoft.com/office/word/2010/wordprocessingDrawing" xmlns:wp="http://schemas.openxmlformats.org/drawingml/2006/wordprocessingDrawing" xmlns:w10="urn:schemas-microsoft-com:office:word" xmlns:w="http://schemas.openxmlformats.org/wordprocessingml/2006/main" xmlns:w14="http://schemas.microsoft.com/office/word/2010/wordml" xmlns:w15="http://schemas.microsoft.com/office/word/2012/wordml" xmlns:w16cex="http://schemas.microsoft.com/office/word/2018/wordml/cex" xmlns:w16cid="http://schemas.microsoft.com/office/word/2016/wordml/cid" xmlns:w16="http://schemas.microsoft.com/office/word/2018/wordml" xmlns:w16sdtdh="http://schemas.microsoft.com/office/word/2020/wordml/sdtdatahash" xmlns:w16se="http://schemas.microsoft.com/office/word/2015/wordml/symex" xmlns:wpg="http://schemas.microsoft.com/office/word/2010/wordprocessingGroup" xmlns:wpi="http://schemas.microsoft.com/office/word/2010/wordprocessingInk" xmlns:wne="http://schemas.microsoft.com/office/word/2006/wordml" xmlns:wps="http://schemas.microsoft.com/office/word/2010/wordprocessingShape" mc:Ignorable="w14 w15 w16se w16cid w16 w16cex w16sdtdh wp14">
   <w:abstractNum w:abstractNumId="0" w15:restartNumberingAfterBreak="0">
     <w:nsid w:val="1872119B"/>
     <w:multiLevelType w:val="hybridMultilevel"/>
@@ -2225,26 +2224,26 @@
       </w:pPr>
     </w:lvl>
   </w:abstractNum>
-  <w:num w:numId="1">
+  <w:num w:numId="1" w16cid:durableId="1522668555">
     <w:abstractNumId w:val="3"/>
   </w:num>
-  <w:num w:numId="2">
+  <w:num w:numId="2" w16cid:durableId="408120607">
     <w:abstractNumId w:val="1"/>
   </w:num>
-  <w:num w:numId="3">
+  <w:num w:numId="3" w16cid:durableId="28378420">
     <w:abstractNumId w:val="4"/>
   </w:num>
-  <w:num w:numId="4">
+  <w:num w:numId="4" w16cid:durableId="315258418">
     <w:abstractNumId w:val="2"/>
   </w:num>
-  <w:num w:numId="5">
+  <w:num w:numId="5" w16cid:durableId="1012996375">
     <w:abstractNumId w:val="0"/>
   </w:num>
 </w:numbering>
 </file>
 
 <file path=word/styles.xml><?xml version="1.0" encoding="utf-8"?>
-<w:styles xmlns:mc="http://schemas.openxmlformats.org/markup-compatibility/2006" xmlns:r="http://schemas.openxmlformats.org/officeDocument/2006/relationships" xmlns:w="http://schemas.openxmlformats.org/wordprocessingml/2006/main" xmlns:w14="http://schemas.microsoft.com/office/word/2010/wordml" xmlns:w15="http://schemas.microsoft.com/office/word/2012/wordml" xmlns:w16cex="http://schemas.microsoft.com/office/word/2018/wordml/cex" xmlns:w16cid="http://schemas.microsoft.com/office/word/2016/wordml/cid" xmlns:w16="http://schemas.microsoft.com/office/word/2018/wordml" xmlns:w16se="http://schemas.microsoft.com/office/word/2015/wordml/symex" mc:Ignorable="w14 w15 w16se w16cid w16 w16cex">
+<w:styles xmlns:mc="http://schemas.openxmlformats.org/markup-compatibility/2006" xmlns:r="http://schemas.openxmlformats.org/officeDocument/2006/relationships" xmlns:w="http://schemas.openxmlformats.org/wordprocessingml/2006/main" xmlns:w14="http://schemas.microsoft.com/office/word/2010/wordml" xmlns:w15="http://schemas.microsoft.com/office/word/2012/wordml" xmlns:w16cex="http://schemas.microsoft.com/office/word/2018/wordml/cex" xmlns:w16cid="http://schemas.microsoft.com/office/word/2016/wordml/cid" xmlns:w16="http://schemas.microsoft.com/office/word/2018/wordml" xmlns:w16sdtdh="http://schemas.microsoft.com/office/word/2020/wordml/sdtdatahash" xmlns:w16se="http://schemas.microsoft.com/office/word/2015/wordml/symex" mc:Ignorable="w14 w15 w16se w16cid w16 w16cex w16sdtdh">
   <w:docDefaults>
     <w:rPrDefault>
       <w:rPr>

</xml_diff>

<commit_message>
issued Book Without Book And Member Existenc test case is deleted
</commit_message>
<xml_diff>
--- a/ITCS214 Project Requirments.docx
+++ b/ITCS214 Project Requirments.docx
@@ -7,35 +7,15 @@
         <w:jc w:val="center"/>
       </w:pPr>
       <w:r>
-        <w:t xml:space="preserve">University of </w:t>
-      </w:r>
-      <w:smartTag w:uri="urn:schemas-microsoft-com:office:smarttags" w:element="PlaceName">
-        <w:r>
-          <w:t>Bahrain</w:t>
-        </w:r>
-      </w:smartTag>
+        <w:t>University of Bahrain</w:t>
+      </w:r>
     </w:p>
     <w:p>
       <w:pPr>
         <w:jc w:val="center"/>
       </w:pPr>
-      <w:smartTag w:uri="urn:schemas-microsoft-com:office:smarttags" w:element="place">
-        <w:smartTag w:uri="urn:schemas-microsoft-com:office:smarttags" w:element="PlaceType">
-          <w:r>
-            <w:t>College</w:t>
-          </w:r>
-        </w:smartTag>
-        <w:r>
-          <w:t xml:space="preserve"> of </w:t>
-        </w:r>
-        <w:smartTag w:uri="urn:schemas-microsoft-com:office:smarttags" w:element="PlaceName">
-          <w:r>
-            <w:t>Information</w:t>
-          </w:r>
-        </w:smartTag>
-      </w:smartTag>
-      <w:r>
-        <w:t xml:space="preserve"> Technology</w:t>
+      <w:r>
+        <w:t>College of Information Technology</w:t>
       </w:r>
     </w:p>
     <w:p>
@@ -202,7 +182,21 @@
         <w:rPr>
           <w:rFonts w:asciiTheme="minorHAnsi" w:hAnsiTheme="minorHAnsi"/>
         </w:rPr>
-        <w:t xml:space="preserve">, publisher (String), yearPublication (int), </w:t>
+        <w:t xml:space="preserve">, publisher (String), </w:t>
+      </w:r>
+      <w:proofErr w:type="spellStart"/>
+      <w:r>
+        <w:rPr>
+          <w:rFonts w:asciiTheme="minorHAnsi" w:hAnsiTheme="minorHAnsi"/>
+        </w:rPr>
+        <w:t>yearPublication</w:t>
+      </w:r>
+      <w:proofErr w:type="spellEnd"/>
+      <w:r>
+        <w:rPr>
+          <w:rFonts w:asciiTheme="minorHAnsi" w:hAnsiTheme="minorHAnsi"/>
+        </w:rPr>
+        <w:t xml:space="preserve"> (int), </w:t>
       </w:r>
     </w:p>
     <w:p>
@@ -214,17 +208,33 @@
           <w:rFonts w:asciiTheme="minorHAnsi" w:hAnsiTheme="minorHAnsi"/>
         </w:rPr>
       </w:pPr>
-      <w:r>
-        <w:rPr>
-          <w:rFonts w:asciiTheme="minorHAnsi" w:hAnsiTheme="minorHAnsi"/>
-        </w:rPr>
-        <w:t xml:space="preserve">isbn (String), </w:t>
-      </w:r>
-      <w:r>
-        <w:rPr>
-          <w:rFonts w:asciiTheme="minorHAnsi" w:hAnsiTheme="minorHAnsi"/>
-        </w:rPr>
-        <w:t>accessionNum (</w:t>
+      <w:proofErr w:type="spellStart"/>
+      <w:r>
+        <w:rPr>
+          <w:rFonts w:asciiTheme="minorHAnsi" w:hAnsiTheme="minorHAnsi"/>
+        </w:rPr>
+        <w:t>isbn</w:t>
+      </w:r>
+      <w:proofErr w:type="spellEnd"/>
+      <w:r>
+        <w:rPr>
+          <w:rFonts w:asciiTheme="minorHAnsi" w:hAnsiTheme="minorHAnsi"/>
+        </w:rPr>
+        <w:t xml:space="preserve"> (String), </w:t>
+      </w:r>
+      <w:proofErr w:type="spellStart"/>
+      <w:r>
+        <w:rPr>
+          <w:rFonts w:asciiTheme="minorHAnsi" w:hAnsiTheme="minorHAnsi"/>
+        </w:rPr>
+        <w:t>accessionNum</w:t>
+      </w:r>
+      <w:proofErr w:type="spellEnd"/>
+      <w:r>
+        <w:rPr>
+          <w:rFonts w:asciiTheme="minorHAnsi" w:hAnsiTheme="minorHAnsi"/>
+        </w:rPr>
+        <w:t xml:space="preserve"> (</w:t>
       </w:r>
       <w:r>
         <w:rPr>
@@ -232,12 +242,21 @@
         </w:rPr>
         <w:t xml:space="preserve">long), </w:t>
       </w:r>
-      <w:r>
-        <w:rPr>
-          <w:rFonts w:asciiTheme="minorHAnsi" w:hAnsiTheme="minorHAnsi"/>
-        </w:rPr>
-        <w:t>issuedTo (</w:t>
-      </w:r>
+      <w:proofErr w:type="spellStart"/>
+      <w:r>
+        <w:rPr>
+          <w:rFonts w:asciiTheme="minorHAnsi" w:hAnsiTheme="minorHAnsi"/>
+        </w:rPr>
+        <w:t>issuedTo</w:t>
+      </w:r>
+      <w:proofErr w:type="spellEnd"/>
+      <w:r>
+        <w:rPr>
+          <w:rFonts w:asciiTheme="minorHAnsi" w:hAnsiTheme="minorHAnsi"/>
+        </w:rPr>
+        <w:t xml:space="preserve"> (</w:t>
+      </w:r>
+      <w:proofErr w:type="spellStart"/>
       <w:r>
         <w:rPr>
           <w:rFonts w:asciiTheme="minorHAnsi" w:hAnsiTheme="minorHAnsi"/>
@@ -245,6 +264,7 @@
         </w:rPr>
         <w:t>LibMember</w:t>
       </w:r>
+      <w:proofErr w:type="spellEnd"/>
       <w:r>
         <w:rPr>
           <w:rFonts w:asciiTheme="minorHAnsi" w:hAnsiTheme="minorHAnsi"/>
@@ -299,19 +319,55 @@
         <w:rPr>
           <w:rFonts w:asciiTheme="minorHAnsi" w:hAnsiTheme="minorHAnsi"/>
         </w:rPr>
-        <w:t xml:space="preserve"> parameters (except for issuedTo</w:t>
-      </w:r>
-      <w:r>
-        <w:rPr>
-          <w:rFonts w:asciiTheme="minorHAnsi" w:hAnsiTheme="minorHAnsi"/>
-        </w:rPr>
-        <w:t xml:space="preserve"> – initialize issuedTo to null</w:t>
-      </w:r>
-      <w:r>
-        <w:rPr>
-          <w:rFonts w:asciiTheme="minorHAnsi" w:hAnsiTheme="minorHAnsi"/>
-        </w:rPr>
-        <w:t>), set and get methods for all attributes, equals and toString.</w:t>
+        <w:t xml:space="preserve"> parameters (except for </w:t>
+      </w:r>
+      <w:proofErr w:type="spellStart"/>
+      <w:r>
+        <w:rPr>
+          <w:rFonts w:asciiTheme="minorHAnsi" w:hAnsiTheme="minorHAnsi"/>
+        </w:rPr>
+        <w:t>issuedTo</w:t>
+      </w:r>
+      <w:proofErr w:type="spellEnd"/>
+      <w:r>
+        <w:rPr>
+          <w:rFonts w:asciiTheme="minorHAnsi" w:hAnsiTheme="minorHAnsi"/>
+        </w:rPr>
+        <w:t xml:space="preserve"> – initialize </w:t>
+      </w:r>
+      <w:proofErr w:type="spellStart"/>
+      <w:r>
+        <w:rPr>
+          <w:rFonts w:asciiTheme="minorHAnsi" w:hAnsiTheme="minorHAnsi"/>
+        </w:rPr>
+        <w:t>issuedTo</w:t>
+      </w:r>
+      <w:proofErr w:type="spellEnd"/>
+      <w:r>
+        <w:rPr>
+          <w:rFonts w:asciiTheme="minorHAnsi" w:hAnsiTheme="minorHAnsi"/>
+        </w:rPr>
+        <w:t xml:space="preserve"> to null</w:t>
+      </w:r>
+      <w:r>
+        <w:rPr>
+          <w:rFonts w:asciiTheme="minorHAnsi" w:hAnsiTheme="minorHAnsi"/>
+        </w:rPr>
+        <w:t xml:space="preserve">), set and get methods for all attributes, equals and </w:t>
+      </w:r>
+      <w:proofErr w:type="spellStart"/>
+      <w:r>
+        <w:rPr>
+          <w:rFonts w:asciiTheme="minorHAnsi" w:hAnsiTheme="minorHAnsi"/>
+        </w:rPr>
+        <w:t>toString</w:t>
+      </w:r>
+      <w:proofErr w:type="spellEnd"/>
+      <w:r>
+        <w:rPr>
+          <w:rFonts w:asciiTheme="minorHAnsi" w:hAnsiTheme="minorHAnsi"/>
+        </w:rPr>
+        <w:t>.</w:t>
       </w:r>
     </w:p>
     <w:p>
@@ -347,7 +403,21 @@
         <w:rPr>
           <w:rFonts w:asciiTheme="minorHAnsi" w:hAnsiTheme="minorHAnsi"/>
         </w:rPr>
-        <w:t xml:space="preserve"> is a unique 13 digit number assigned by the publisher. It is like barcode. As there can be multiple copies of a book in a library, the libraries assign a unique number,</w:t>
+        <w:t xml:space="preserve"> is a unique </w:t>
+      </w:r>
+      <w:proofErr w:type="gramStart"/>
+      <w:r>
+        <w:rPr>
+          <w:rFonts w:asciiTheme="minorHAnsi" w:hAnsiTheme="minorHAnsi"/>
+        </w:rPr>
+        <w:t>13 digit</w:t>
+      </w:r>
+      <w:proofErr w:type="gramEnd"/>
+      <w:r>
+        <w:rPr>
+          <w:rFonts w:asciiTheme="minorHAnsi" w:hAnsiTheme="minorHAnsi"/>
+        </w:rPr>
+        <w:t xml:space="preserve"> number assigned by the publisher. It is like barcode. As there can be multiple copies of a book in a library, the libraries assign a unique number,</w:t>
       </w:r>
       <w:r>
         <w:rPr>
@@ -407,6 +477,7 @@
         </w:rPr>
         <w:t xml:space="preserve">Write a class called </w:t>
       </w:r>
+      <w:proofErr w:type="spellStart"/>
       <w:r>
         <w:rPr>
           <w:rFonts w:asciiTheme="minorHAnsi" w:hAnsiTheme="minorHAnsi"/>
@@ -414,6 +485,7 @@
         </w:rPr>
         <w:t>LibMember</w:t>
       </w:r>
+      <w:proofErr w:type="spellEnd"/>
       <w:r>
         <w:rPr>
           <w:rFonts w:asciiTheme="minorHAnsi" w:hAnsiTheme="minorHAnsi"/>
@@ -430,11 +502,75 @@
           <w:rFonts w:asciiTheme="minorHAnsi" w:hAnsiTheme="minorHAnsi"/>
         </w:rPr>
       </w:pPr>
-      <w:r>
-        <w:rPr>
-          <w:rFonts w:asciiTheme="minorHAnsi" w:hAnsiTheme="minorHAnsi"/>
-        </w:rPr>
-        <w:t xml:space="preserve">firstName (String), lastName (String), gender (char), cprNum (long), teleNum (String), booksIssued (array of type </w:t>
+      <w:proofErr w:type="spellStart"/>
+      <w:r>
+        <w:rPr>
+          <w:rFonts w:asciiTheme="minorHAnsi" w:hAnsiTheme="minorHAnsi"/>
+        </w:rPr>
+        <w:t>firstName</w:t>
+      </w:r>
+      <w:proofErr w:type="spellEnd"/>
+      <w:r>
+        <w:rPr>
+          <w:rFonts w:asciiTheme="minorHAnsi" w:hAnsiTheme="minorHAnsi"/>
+        </w:rPr>
+        <w:t xml:space="preserve"> (String), </w:t>
+      </w:r>
+      <w:proofErr w:type="spellStart"/>
+      <w:r>
+        <w:rPr>
+          <w:rFonts w:asciiTheme="minorHAnsi" w:hAnsiTheme="minorHAnsi"/>
+        </w:rPr>
+        <w:t>lastName</w:t>
+      </w:r>
+      <w:proofErr w:type="spellEnd"/>
+      <w:r>
+        <w:rPr>
+          <w:rFonts w:asciiTheme="minorHAnsi" w:hAnsiTheme="minorHAnsi"/>
+        </w:rPr>
+        <w:t xml:space="preserve"> (String), gender (char), </w:t>
+      </w:r>
+      <w:proofErr w:type="spellStart"/>
+      <w:r>
+        <w:rPr>
+          <w:rFonts w:asciiTheme="minorHAnsi" w:hAnsiTheme="minorHAnsi"/>
+        </w:rPr>
+        <w:t>cprNum</w:t>
+      </w:r>
+      <w:proofErr w:type="spellEnd"/>
+      <w:r>
+        <w:rPr>
+          <w:rFonts w:asciiTheme="minorHAnsi" w:hAnsiTheme="minorHAnsi"/>
+        </w:rPr>
+        <w:t xml:space="preserve"> (long), </w:t>
+      </w:r>
+      <w:proofErr w:type="spellStart"/>
+      <w:r>
+        <w:rPr>
+          <w:rFonts w:asciiTheme="minorHAnsi" w:hAnsiTheme="minorHAnsi"/>
+        </w:rPr>
+        <w:t>teleNum</w:t>
+      </w:r>
+      <w:proofErr w:type="spellEnd"/>
+      <w:r>
+        <w:rPr>
+          <w:rFonts w:asciiTheme="minorHAnsi" w:hAnsiTheme="minorHAnsi"/>
+        </w:rPr>
+        <w:t xml:space="preserve"> (String), </w:t>
+      </w:r>
+      <w:proofErr w:type="spellStart"/>
+      <w:r>
+        <w:rPr>
+          <w:rFonts w:asciiTheme="minorHAnsi" w:hAnsiTheme="minorHAnsi"/>
+        </w:rPr>
+        <w:t>booksIssued</w:t>
+      </w:r>
+      <w:proofErr w:type="spellEnd"/>
+      <w:r>
+        <w:rPr>
+          <w:rFonts w:asciiTheme="minorHAnsi" w:hAnsiTheme="minorHAnsi"/>
+        </w:rPr>
+        <w:t xml:space="preserve"> (array of type </w:t>
       </w:r>
       <w:r>
         <w:rPr>
@@ -459,7 +595,21 @@
         <w:rPr>
           <w:rFonts w:asciiTheme="minorHAnsi" w:hAnsiTheme="minorHAnsi"/>
         </w:rPr>
-        <w:t xml:space="preserve"> and numBooksIssued (int)</w:t>
+        <w:t xml:space="preserve"> and </w:t>
+      </w:r>
+      <w:proofErr w:type="spellStart"/>
+      <w:r>
+        <w:rPr>
+          <w:rFonts w:asciiTheme="minorHAnsi" w:hAnsiTheme="minorHAnsi"/>
+        </w:rPr>
+        <w:t>numBooksIssued</w:t>
+      </w:r>
+      <w:proofErr w:type="spellEnd"/>
+      <w:r>
+        <w:rPr>
+          <w:rFonts w:asciiTheme="minorHAnsi" w:hAnsiTheme="minorHAnsi"/>
+        </w:rPr>
+        <w:t xml:space="preserve"> (int)</w:t>
       </w:r>
       <w:r>
         <w:rPr>
@@ -497,25 +647,69 @@
         <w:rPr>
           <w:rFonts w:asciiTheme="minorHAnsi" w:hAnsiTheme="minorHAnsi"/>
         </w:rPr>
-        <w:t>Default constructor (without any parameters), constructor with 5 parameters (except for booksIssued</w:t>
-      </w:r>
-      <w:r>
-        <w:rPr>
-          <w:rFonts w:asciiTheme="minorHAnsi" w:hAnsiTheme="minorHAnsi"/>
-        </w:rPr>
-        <w:t xml:space="preserve"> and numBooksIssued</w:t>
-      </w:r>
-      <w:r>
-        <w:rPr>
-          <w:rFonts w:asciiTheme="minorHAnsi" w:hAnsiTheme="minorHAnsi"/>
-        </w:rPr>
-        <w:t xml:space="preserve"> – initialize nubBiiksIssued to 0</w:t>
-      </w:r>
-      <w:r>
-        <w:rPr>
-          <w:rFonts w:asciiTheme="minorHAnsi" w:hAnsiTheme="minorHAnsi"/>
-        </w:rPr>
-        <w:t>), set and get methods for all attributes, equals and toString.</w:t>
+        <w:t xml:space="preserve">Default constructor (without any parameters), constructor with 5 parameters (except for </w:t>
+      </w:r>
+      <w:proofErr w:type="spellStart"/>
+      <w:r>
+        <w:rPr>
+          <w:rFonts w:asciiTheme="minorHAnsi" w:hAnsiTheme="minorHAnsi"/>
+        </w:rPr>
+        <w:t>booksIssued</w:t>
+      </w:r>
+      <w:proofErr w:type="spellEnd"/>
+      <w:r>
+        <w:rPr>
+          <w:rFonts w:asciiTheme="minorHAnsi" w:hAnsiTheme="minorHAnsi"/>
+        </w:rPr>
+        <w:t xml:space="preserve"> and </w:t>
+      </w:r>
+      <w:proofErr w:type="spellStart"/>
+      <w:r>
+        <w:rPr>
+          <w:rFonts w:asciiTheme="minorHAnsi" w:hAnsiTheme="minorHAnsi"/>
+        </w:rPr>
+        <w:t>numBooksIssued</w:t>
+      </w:r>
+      <w:proofErr w:type="spellEnd"/>
+      <w:r>
+        <w:rPr>
+          <w:rFonts w:asciiTheme="minorHAnsi" w:hAnsiTheme="minorHAnsi"/>
+        </w:rPr>
+        <w:t xml:space="preserve"> – initialize </w:t>
+      </w:r>
+      <w:proofErr w:type="spellStart"/>
+      <w:r>
+        <w:rPr>
+          <w:rFonts w:asciiTheme="minorHAnsi" w:hAnsiTheme="minorHAnsi"/>
+        </w:rPr>
+        <w:t>nubBiiksIssued</w:t>
+      </w:r>
+      <w:proofErr w:type="spellEnd"/>
+      <w:r>
+        <w:rPr>
+          <w:rFonts w:asciiTheme="minorHAnsi" w:hAnsiTheme="minorHAnsi"/>
+        </w:rPr>
+        <w:t xml:space="preserve"> to 0</w:t>
+      </w:r>
+      <w:r>
+        <w:rPr>
+          <w:rFonts w:asciiTheme="minorHAnsi" w:hAnsiTheme="minorHAnsi"/>
+        </w:rPr>
+        <w:t xml:space="preserve">), set and get methods for all attributes, equals and </w:t>
+      </w:r>
+      <w:proofErr w:type="spellStart"/>
+      <w:r>
+        <w:rPr>
+          <w:rFonts w:asciiTheme="minorHAnsi" w:hAnsiTheme="minorHAnsi"/>
+        </w:rPr>
+        <w:t>toString</w:t>
+      </w:r>
+      <w:proofErr w:type="spellEnd"/>
+      <w:r>
+        <w:rPr>
+          <w:rFonts w:asciiTheme="minorHAnsi" w:hAnsiTheme="minorHAnsi"/>
+        </w:rPr>
+        <w:t>.</w:t>
       </w:r>
     </w:p>
     <w:p>
@@ -544,6 +738,7 @@
         </w:rPr>
         <w:t xml:space="preserve">Write a class called </w:t>
       </w:r>
+      <w:proofErr w:type="spellStart"/>
       <w:r>
         <w:rPr>
           <w:rFonts w:asciiTheme="minorHAnsi" w:hAnsiTheme="minorHAnsi"/>
@@ -558,6 +753,7 @@
         </w:rPr>
         <w:t>rarySystem</w:t>
       </w:r>
+      <w:proofErr w:type="spellEnd"/>
       <w:r>
         <w:rPr>
           <w:rFonts w:asciiTheme="minorHAnsi" w:hAnsiTheme="minorHAnsi"/>
@@ -574,6 +770,7 @@
           <w:rFonts w:asciiTheme="minorHAnsi" w:hAnsiTheme="minorHAnsi"/>
         </w:rPr>
       </w:pPr>
+      <w:proofErr w:type="spellStart"/>
       <w:r>
         <w:rPr>
           <w:rFonts w:asciiTheme="minorHAnsi" w:hAnsiTheme="minorHAnsi"/>
@@ -584,7 +781,14 @@
         <w:rPr>
           <w:rFonts w:asciiTheme="minorHAnsi" w:hAnsiTheme="minorHAnsi"/>
         </w:rPr>
-        <w:t>oksList:</w:t>
+        <w:t>oksList</w:t>
+      </w:r>
+      <w:proofErr w:type="spellEnd"/>
+      <w:r>
+        <w:rPr>
+          <w:rFonts w:asciiTheme="minorHAnsi" w:hAnsiTheme="minorHAnsi"/>
+        </w:rPr>
+        <w:t>:</w:t>
       </w:r>
       <w:r>
         <w:rPr>
@@ -628,6 +832,7 @@
           <w:rFonts w:asciiTheme="minorHAnsi" w:hAnsiTheme="minorHAnsi"/>
         </w:rPr>
       </w:pPr>
+      <w:proofErr w:type="spellStart"/>
       <w:r>
         <w:rPr>
           <w:rFonts w:asciiTheme="minorHAnsi" w:hAnsiTheme="minorHAnsi"/>
@@ -644,7 +849,14 @@
         <w:rPr>
           <w:rFonts w:asciiTheme="minorHAnsi" w:hAnsiTheme="minorHAnsi"/>
         </w:rPr>
-        <w:t>List:</w:t>
+        <w:t>List</w:t>
+      </w:r>
+      <w:proofErr w:type="spellEnd"/>
+      <w:r>
+        <w:rPr>
+          <w:rFonts w:asciiTheme="minorHAnsi" w:hAnsiTheme="minorHAnsi"/>
+        </w:rPr>
+        <w:t>:</w:t>
       </w:r>
       <w:r>
         <w:rPr>
@@ -659,6 +871,7 @@
         </w:rPr>
         <w:t xml:space="preserve">List object, each element is of type </w:t>
       </w:r>
+      <w:proofErr w:type="spellStart"/>
       <w:r>
         <w:rPr>
           <w:rFonts w:asciiTheme="minorHAnsi" w:hAnsiTheme="minorHAnsi"/>
@@ -666,6 +879,7 @@
         </w:rPr>
         <w:t>LibMember</w:t>
       </w:r>
+      <w:proofErr w:type="spellEnd"/>
       <w:r>
         <w:rPr>
           <w:rFonts w:asciiTheme="minorHAnsi" w:hAnsiTheme="minorHAnsi"/>
@@ -682,11 +896,19 @@
           <w:rFonts w:asciiTheme="minorHAnsi" w:hAnsiTheme="minorHAnsi"/>
         </w:rPr>
       </w:pPr>
-      <w:r>
-        <w:rPr>
-          <w:rFonts w:asciiTheme="minorHAnsi" w:hAnsiTheme="minorHAnsi"/>
-        </w:rPr>
-        <w:t>booksListSize:</w:t>
+      <w:proofErr w:type="spellStart"/>
+      <w:r>
+        <w:rPr>
+          <w:rFonts w:asciiTheme="minorHAnsi" w:hAnsiTheme="minorHAnsi"/>
+        </w:rPr>
+        <w:t>booksListSize</w:t>
+      </w:r>
+      <w:proofErr w:type="spellEnd"/>
+      <w:r>
+        <w:rPr>
+          <w:rFonts w:asciiTheme="minorHAnsi" w:hAnsiTheme="minorHAnsi"/>
+        </w:rPr>
+        <w:t>:</w:t>
       </w:r>
       <w:r>
         <w:rPr>
@@ -706,7 +928,21 @@
         <w:rPr>
           <w:rFonts w:asciiTheme="minorHAnsi" w:hAnsiTheme="minorHAnsi"/>
         </w:rPr>
-        <w:t xml:space="preserve"> in booksList,</w:t>
+        <w:t xml:space="preserve"> in </w:t>
+      </w:r>
+      <w:proofErr w:type="spellStart"/>
+      <w:r>
+        <w:rPr>
+          <w:rFonts w:asciiTheme="minorHAnsi" w:hAnsiTheme="minorHAnsi"/>
+        </w:rPr>
+        <w:t>booksList</w:t>
+      </w:r>
+      <w:proofErr w:type="spellEnd"/>
+      <w:r>
+        <w:rPr>
+          <w:rFonts w:asciiTheme="minorHAnsi" w:hAnsiTheme="minorHAnsi"/>
+        </w:rPr>
+        <w:t>,</w:t>
       </w:r>
     </w:p>
     <w:p>
@@ -718,6 +954,7 @@
           <w:rFonts w:asciiTheme="minorHAnsi" w:hAnsiTheme="minorHAnsi"/>
         </w:rPr>
       </w:pPr>
+      <w:proofErr w:type="spellStart"/>
       <w:r>
         <w:rPr>
           <w:rFonts w:asciiTheme="minorHAnsi" w:hAnsiTheme="minorHAnsi"/>
@@ -734,7 +971,14 @@
         <w:rPr>
           <w:rFonts w:asciiTheme="minorHAnsi" w:hAnsiTheme="minorHAnsi"/>
         </w:rPr>
-        <w:t>ListSize:</w:t>
+        <w:t>ListSize</w:t>
+      </w:r>
+      <w:proofErr w:type="spellEnd"/>
+      <w:r>
+        <w:rPr>
+          <w:rFonts w:asciiTheme="minorHAnsi" w:hAnsiTheme="minorHAnsi"/>
+        </w:rPr>
+        <w:t>:</w:t>
       </w:r>
       <w:r>
         <w:rPr>
@@ -743,6 +987,7 @@
         <w:tab/>
         <w:t xml:space="preserve">actual number of objects of type </w:t>
       </w:r>
+      <w:proofErr w:type="spellStart"/>
       <w:r>
         <w:rPr>
           <w:rFonts w:asciiTheme="minorHAnsi" w:hAnsiTheme="minorHAnsi"/>
@@ -750,11 +995,19 @@
         </w:rPr>
         <w:t>LibMember</w:t>
       </w:r>
-      <w:r>
-        <w:rPr>
-          <w:rFonts w:asciiTheme="minorHAnsi" w:hAnsiTheme="minorHAnsi"/>
-        </w:rPr>
-        <w:t xml:space="preserve"> in member</w:t>
+      <w:proofErr w:type="spellEnd"/>
+      <w:r>
+        <w:rPr>
+          <w:rFonts w:asciiTheme="minorHAnsi" w:hAnsiTheme="minorHAnsi"/>
+        </w:rPr>
+        <w:t xml:space="preserve"> in </w:t>
+      </w:r>
+      <w:proofErr w:type="spellStart"/>
+      <w:r>
+        <w:rPr>
+          <w:rFonts w:asciiTheme="minorHAnsi" w:hAnsiTheme="minorHAnsi"/>
+        </w:rPr>
+        <w:t>member</w:t>
       </w:r>
       <w:r>
         <w:rPr>
@@ -766,7 +1019,14 @@
         <w:rPr>
           <w:rFonts w:asciiTheme="minorHAnsi" w:hAnsiTheme="minorHAnsi"/>
         </w:rPr>
-        <w:t>List.</w:t>
+        <w:t>List</w:t>
+      </w:r>
+      <w:proofErr w:type="spellEnd"/>
+      <w:r>
+        <w:rPr>
+          <w:rFonts w:asciiTheme="minorHAnsi" w:hAnsiTheme="minorHAnsi"/>
+        </w:rPr>
+        <w:t>.</w:t>
       </w:r>
     </w:p>
     <w:p>
@@ -814,7 +1074,63 @@
         <w:rPr>
           <w:rFonts w:asciiTheme="minorHAnsi" w:hAnsiTheme="minorHAnsi"/>
         </w:rPr>
-        <w:t xml:space="preserve"> Create booksList and membersList as empty linked lists and initialize booksListSize and membersListSize to 0.</w:t>
+        <w:t xml:space="preserve"> Create </w:t>
+      </w:r>
+      <w:proofErr w:type="spellStart"/>
+      <w:r>
+        <w:rPr>
+          <w:rFonts w:asciiTheme="minorHAnsi" w:hAnsiTheme="minorHAnsi"/>
+        </w:rPr>
+        <w:t>booksList</w:t>
+      </w:r>
+      <w:proofErr w:type="spellEnd"/>
+      <w:r>
+        <w:rPr>
+          <w:rFonts w:asciiTheme="minorHAnsi" w:hAnsiTheme="minorHAnsi"/>
+        </w:rPr>
+        <w:t xml:space="preserve"> and </w:t>
+      </w:r>
+      <w:proofErr w:type="spellStart"/>
+      <w:r>
+        <w:rPr>
+          <w:rFonts w:asciiTheme="minorHAnsi" w:hAnsiTheme="minorHAnsi"/>
+        </w:rPr>
+        <w:t>membersList</w:t>
+      </w:r>
+      <w:proofErr w:type="spellEnd"/>
+      <w:r>
+        <w:rPr>
+          <w:rFonts w:asciiTheme="minorHAnsi" w:hAnsiTheme="minorHAnsi"/>
+        </w:rPr>
+        <w:t xml:space="preserve"> as empty linked lists and initialize </w:t>
+      </w:r>
+      <w:proofErr w:type="spellStart"/>
+      <w:r>
+        <w:rPr>
+          <w:rFonts w:asciiTheme="minorHAnsi" w:hAnsiTheme="minorHAnsi"/>
+        </w:rPr>
+        <w:t>booksListSize</w:t>
+      </w:r>
+      <w:proofErr w:type="spellEnd"/>
+      <w:r>
+        <w:rPr>
+          <w:rFonts w:asciiTheme="minorHAnsi" w:hAnsiTheme="minorHAnsi"/>
+        </w:rPr>
+        <w:t xml:space="preserve"> and </w:t>
+      </w:r>
+      <w:proofErr w:type="spellStart"/>
+      <w:r>
+        <w:rPr>
+          <w:rFonts w:asciiTheme="minorHAnsi" w:hAnsiTheme="minorHAnsi"/>
+        </w:rPr>
+        <w:t>membersListSize</w:t>
+      </w:r>
+      <w:proofErr w:type="spellEnd"/>
+      <w:r>
+        <w:rPr>
+          <w:rFonts w:asciiTheme="minorHAnsi" w:hAnsiTheme="minorHAnsi"/>
+        </w:rPr>
+        <w:t xml:space="preserve"> to 0.</w:t>
       </w:r>
     </w:p>
     <w:p>
@@ -830,11 +1146,19 @@
           <w:rFonts w:asciiTheme="minorHAnsi" w:hAnsiTheme="minorHAnsi"/>
         </w:rPr>
       </w:pPr>
-      <w:r>
-        <w:rPr>
-          <w:rFonts w:asciiTheme="minorHAnsi" w:hAnsiTheme="minorHAnsi"/>
-        </w:rPr>
-        <w:t xml:space="preserve">addBook: </w:t>
+      <w:proofErr w:type="spellStart"/>
+      <w:r>
+        <w:rPr>
+          <w:rFonts w:asciiTheme="minorHAnsi" w:hAnsiTheme="minorHAnsi"/>
+        </w:rPr>
+        <w:t>addBook</w:t>
+      </w:r>
+      <w:proofErr w:type="spellEnd"/>
+      <w:r>
+        <w:rPr>
+          <w:rFonts w:asciiTheme="minorHAnsi" w:hAnsiTheme="minorHAnsi"/>
+        </w:rPr>
+        <w:t xml:space="preserve">: </w:t>
       </w:r>
       <w:r>
         <w:rPr>
@@ -843,6 +1167,7 @@
         <w:tab/>
         <w:t xml:space="preserve">inserts a new </w:t>
       </w:r>
+      <w:proofErr w:type="spellStart"/>
       <w:r>
         <w:rPr>
           <w:rFonts w:asciiTheme="minorHAnsi" w:hAnsiTheme="minorHAnsi"/>
@@ -854,8 +1179,23 @@
         <w:rPr>
           <w:rFonts w:asciiTheme="minorHAnsi" w:hAnsiTheme="minorHAnsi"/>
         </w:rPr>
-        <w:t>object at the end of the booksList</w:t>
-      </w:r>
+        <w:t>object</w:t>
+      </w:r>
+      <w:proofErr w:type="spellEnd"/>
+      <w:r>
+        <w:rPr>
+          <w:rFonts w:asciiTheme="minorHAnsi" w:hAnsiTheme="minorHAnsi"/>
+        </w:rPr>
+        <w:t xml:space="preserve"> at the end of the </w:t>
+      </w:r>
+      <w:proofErr w:type="spellStart"/>
+      <w:r>
+        <w:rPr>
+          <w:rFonts w:asciiTheme="minorHAnsi" w:hAnsiTheme="minorHAnsi"/>
+        </w:rPr>
+        <w:t>booksList</w:t>
+      </w:r>
+      <w:proofErr w:type="spellEnd"/>
       <w:r>
         <w:rPr>
           <w:rFonts w:asciiTheme="minorHAnsi" w:hAnsiTheme="minorHAnsi"/>
@@ -873,7 +1213,21 @@
         <w:rPr>
           <w:rFonts w:asciiTheme="minorHAnsi" w:hAnsiTheme="minorHAnsi"/>
         </w:rPr>
-        <w:t xml:space="preserve"> is passed as parameter. If the object already exists in the list, then do not add the object and return false, else return true after successfully adding the Book.</w:t>
+        <w:t xml:space="preserve"> is passed as parameter. If the object already exists in the list, then do not add the </w:t>
+      </w:r>
+      <w:proofErr w:type="gramStart"/>
+      <w:r>
+        <w:rPr>
+          <w:rFonts w:asciiTheme="minorHAnsi" w:hAnsiTheme="minorHAnsi"/>
+        </w:rPr>
+        <w:t>object</w:t>
+      </w:r>
+      <w:proofErr w:type="gramEnd"/>
+      <w:r>
+        <w:rPr>
+          <w:rFonts w:asciiTheme="minorHAnsi" w:hAnsiTheme="minorHAnsi"/>
+        </w:rPr>
+        <w:t xml:space="preserve"> and return false, else return true after successfully adding the Book.</w:t>
       </w:r>
     </w:p>
     <w:p>
@@ -889,11 +1243,19 @@
           <w:rFonts w:asciiTheme="minorHAnsi" w:hAnsiTheme="minorHAnsi"/>
         </w:rPr>
       </w:pPr>
-      <w:r>
-        <w:rPr>
-          <w:rFonts w:asciiTheme="minorHAnsi" w:hAnsiTheme="minorHAnsi"/>
-        </w:rPr>
-        <w:t xml:space="preserve">deleteBook: </w:t>
+      <w:proofErr w:type="spellStart"/>
+      <w:r>
+        <w:rPr>
+          <w:rFonts w:asciiTheme="minorHAnsi" w:hAnsiTheme="minorHAnsi"/>
+        </w:rPr>
+        <w:t>deleteBook</w:t>
+      </w:r>
+      <w:proofErr w:type="spellEnd"/>
+      <w:r>
+        <w:rPr>
+          <w:rFonts w:asciiTheme="minorHAnsi" w:hAnsiTheme="minorHAnsi"/>
+        </w:rPr>
+        <w:t xml:space="preserve">: </w:t>
       </w:r>
       <w:r>
         <w:rPr>
@@ -913,7 +1275,21 @@
         <w:rPr>
           <w:rFonts w:asciiTheme="minorHAnsi" w:hAnsiTheme="minorHAnsi"/>
         </w:rPr>
-        <w:t xml:space="preserve"> object from booksList. Accession number of the </w:t>
+        <w:t xml:space="preserve"> object from </w:t>
+      </w:r>
+      <w:proofErr w:type="spellStart"/>
+      <w:r>
+        <w:rPr>
+          <w:rFonts w:asciiTheme="minorHAnsi" w:hAnsiTheme="minorHAnsi"/>
+        </w:rPr>
+        <w:t>booksList</w:t>
+      </w:r>
+      <w:proofErr w:type="spellEnd"/>
+      <w:r>
+        <w:rPr>
+          <w:rFonts w:asciiTheme="minorHAnsi" w:hAnsiTheme="minorHAnsi"/>
+        </w:rPr>
+        <w:t xml:space="preserve">. Accession number of the </w:t>
       </w:r>
       <w:r>
         <w:rPr>
@@ -934,12 +1310,20 @@
         </w:rPr>
         <w:t xml:space="preserve"> If the Book is issued to a member or the object is not found in the </w:t>
       </w:r>
+      <w:proofErr w:type="spellStart"/>
       <w:r>
         <w:rPr>
           <w:rFonts w:asciiTheme="minorHAnsi" w:hAnsiTheme="minorHAnsi"/>
         </w:rPr>
         <w:lastRenderedPageBreak/>
-        <w:t>booksList, then the Book cannot be deleted and the method returns false, else the method returns true, after successfully deleting the object.</w:t>
+        <w:t>booksList</w:t>
+      </w:r>
+      <w:proofErr w:type="spellEnd"/>
+      <w:r>
+        <w:rPr>
+          <w:rFonts w:asciiTheme="minorHAnsi" w:hAnsiTheme="minorHAnsi"/>
+        </w:rPr>
+        <w:t>, then the Book cannot be deleted and the method returns false, else the method returns true, after successfully deleting the object.</w:t>
       </w:r>
     </w:p>
     <w:p>
@@ -955,11 +1339,19 @@
           <w:rFonts w:asciiTheme="minorHAnsi" w:hAnsiTheme="minorHAnsi"/>
         </w:rPr>
       </w:pPr>
-      <w:r>
-        <w:rPr>
-          <w:rFonts w:asciiTheme="minorHAnsi" w:hAnsiTheme="minorHAnsi"/>
-        </w:rPr>
-        <w:t>addMember:</w:t>
+      <w:proofErr w:type="spellStart"/>
+      <w:r>
+        <w:rPr>
+          <w:rFonts w:asciiTheme="minorHAnsi" w:hAnsiTheme="minorHAnsi"/>
+        </w:rPr>
+        <w:t>addMember</w:t>
+      </w:r>
+      <w:proofErr w:type="spellEnd"/>
+      <w:r>
+        <w:rPr>
+          <w:rFonts w:asciiTheme="minorHAnsi" w:hAnsiTheme="minorHAnsi"/>
+        </w:rPr>
+        <w:t>:</w:t>
       </w:r>
       <w:r>
         <w:rPr>
@@ -968,6 +1360,7 @@
         <w:tab/>
         <w:t xml:space="preserve">inserts a new </w:t>
       </w:r>
+      <w:proofErr w:type="spellStart"/>
       <w:r>
         <w:rPr>
           <w:rFonts w:asciiTheme="minorHAnsi" w:hAnsiTheme="minorHAnsi"/>
@@ -975,6 +1368,7 @@
         </w:rPr>
         <w:t>LibMember</w:t>
       </w:r>
+      <w:proofErr w:type="spellEnd"/>
       <w:r>
         <w:rPr>
           <w:rFonts w:asciiTheme="minorHAnsi" w:hAnsiTheme="minorHAnsi"/>
@@ -988,18 +1382,21 @@
         </w:rPr>
         <w:t xml:space="preserve">object at the end of the </w:t>
       </w:r>
+      <w:proofErr w:type="spellStart"/>
       <w:r>
         <w:rPr>
           <w:rFonts w:asciiTheme="minorHAnsi" w:hAnsiTheme="minorHAnsi"/>
         </w:rPr>
         <w:t>membersList</w:t>
       </w:r>
+      <w:proofErr w:type="spellEnd"/>
       <w:r>
         <w:rPr>
           <w:rFonts w:asciiTheme="minorHAnsi" w:hAnsiTheme="minorHAnsi"/>
         </w:rPr>
         <w:t xml:space="preserve">. Object of type </w:t>
       </w:r>
+      <w:proofErr w:type="spellStart"/>
       <w:r>
         <w:rPr>
           <w:rFonts w:asciiTheme="minorHAnsi" w:hAnsiTheme="minorHAnsi"/>
@@ -1007,11 +1404,26 @@
         </w:rPr>
         <w:t>LibMember</w:t>
       </w:r>
-      <w:r>
-        <w:rPr>
-          <w:rFonts w:asciiTheme="minorHAnsi" w:hAnsiTheme="minorHAnsi"/>
-        </w:rPr>
-        <w:t xml:space="preserve"> is passed as parameter. If the object already exists in the list, then do not add the object and return false, else return true af</w:t>
+      <w:proofErr w:type="spellEnd"/>
+      <w:r>
+        <w:rPr>
+          <w:rFonts w:asciiTheme="minorHAnsi" w:hAnsiTheme="minorHAnsi"/>
+        </w:rPr>
+        <w:t xml:space="preserve"> is passed as parameter. If the object already exists in the list, then do not add the </w:t>
+      </w:r>
+      <w:proofErr w:type="gramStart"/>
+      <w:r>
+        <w:rPr>
+          <w:rFonts w:asciiTheme="minorHAnsi" w:hAnsiTheme="minorHAnsi"/>
+        </w:rPr>
+        <w:t>object</w:t>
+      </w:r>
+      <w:proofErr w:type="gramEnd"/>
+      <w:r>
+        <w:rPr>
+          <w:rFonts w:asciiTheme="minorHAnsi" w:hAnsiTheme="minorHAnsi"/>
+        </w:rPr>
+        <w:t xml:space="preserve"> and return false, else return true af</w:t>
       </w:r>
       <w:r>
         <w:rPr>
@@ -1039,12 +1451,21 @@
           <w:rFonts w:asciiTheme="minorHAnsi" w:hAnsiTheme="minorHAnsi"/>
         </w:rPr>
       </w:pPr>
-      <w:r>
-        <w:rPr>
-          <w:rFonts w:asciiTheme="minorHAnsi" w:hAnsiTheme="minorHAnsi"/>
-        </w:rPr>
-        <w:t xml:space="preserve">deleteMember:   deletes a </w:t>
-      </w:r>
+      <w:proofErr w:type="spellStart"/>
+      <w:r>
+        <w:rPr>
+          <w:rFonts w:asciiTheme="minorHAnsi" w:hAnsiTheme="minorHAnsi"/>
+        </w:rPr>
+        <w:t>deleteMember</w:t>
+      </w:r>
+      <w:proofErr w:type="spellEnd"/>
+      <w:r>
+        <w:rPr>
+          <w:rFonts w:asciiTheme="minorHAnsi" w:hAnsiTheme="minorHAnsi"/>
+        </w:rPr>
+        <w:t xml:space="preserve">:   deletes a </w:t>
+      </w:r>
+      <w:proofErr w:type="spellStart"/>
       <w:r>
         <w:rPr>
           <w:rFonts w:asciiTheme="minorHAnsi" w:hAnsiTheme="minorHAnsi"/>
@@ -1052,12 +1473,28 @@
         </w:rPr>
         <w:t>LibMember</w:t>
       </w:r>
-      <w:r>
-        <w:rPr>
-          <w:rFonts w:asciiTheme="minorHAnsi" w:hAnsiTheme="minorHAnsi"/>
-        </w:rPr>
-        <w:t xml:space="preserve"> object from membersList. CPR number of the </w:t>
-      </w:r>
+      <w:proofErr w:type="spellEnd"/>
+      <w:r>
+        <w:rPr>
+          <w:rFonts w:asciiTheme="minorHAnsi" w:hAnsiTheme="minorHAnsi"/>
+        </w:rPr>
+        <w:t xml:space="preserve"> object from </w:t>
+      </w:r>
+      <w:proofErr w:type="spellStart"/>
+      <w:r>
+        <w:rPr>
+          <w:rFonts w:asciiTheme="minorHAnsi" w:hAnsiTheme="minorHAnsi"/>
+        </w:rPr>
+        <w:t>membersList</w:t>
+      </w:r>
+      <w:proofErr w:type="spellEnd"/>
+      <w:r>
+        <w:rPr>
+          <w:rFonts w:asciiTheme="minorHAnsi" w:hAnsiTheme="minorHAnsi"/>
+        </w:rPr>
+        <w:t xml:space="preserve">. CPR number of the </w:t>
+      </w:r>
+      <w:proofErr w:type="spellStart"/>
       <w:r>
         <w:rPr>
           <w:rFonts w:asciiTheme="minorHAnsi" w:hAnsiTheme="minorHAnsi"/>
@@ -1065,11 +1502,26 @@
         </w:rPr>
         <w:t>LibMember</w:t>
       </w:r>
-      <w:r>
-        <w:rPr>
-          <w:rFonts w:asciiTheme="minorHAnsi" w:hAnsiTheme="minorHAnsi"/>
-        </w:rPr>
-        <w:t xml:space="preserve"> is passed as parameter. If any Book is issued to the member or the object is not found in the membersList, then the member cannot be deleted and the method returns false, else the method returns true, after successfully deleting the object.</w:t>
+      <w:proofErr w:type="spellEnd"/>
+      <w:r>
+        <w:rPr>
+          <w:rFonts w:asciiTheme="minorHAnsi" w:hAnsiTheme="minorHAnsi"/>
+        </w:rPr>
+        <w:t xml:space="preserve"> is passed as parameter. If any Book is issued to the member or the object is not found in the </w:t>
+      </w:r>
+      <w:proofErr w:type="spellStart"/>
+      <w:r>
+        <w:rPr>
+          <w:rFonts w:asciiTheme="minorHAnsi" w:hAnsiTheme="minorHAnsi"/>
+        </w:rPr>
+        <w:t>membersList</w:t>
+      </w:r>
+      <w:proofErr w:type="spellEnd"/>
+      <w:r>
+        <w:rPr>
+          <w:rFonts w:asciiTheme="minorHAnsi" w:hAnsiTheme="minorHAnsi"/>
+        </w:rPr>
+        <w:t>, then the member cannot be deleted and the method returns false, else the method returns true, after successfully deleting the object.</w:t>
       </w:r>
     </w:p>
     <w:p>
@@ -1085,23 +1537,73 @@
           <w:rFonts w:asciiTheme="minorHAnsi" w:hAnsiTheme="minorHAnsi"/>
         </w:rPr>
       </w:pPr>
-      <w:r>
-        <w:rPr>
-          <w:rFonts w:asciiTheme="minorHAnsi" w:hAnsiTheme="minorHAnsi"/>
-        </w:rPr>
-        <w:t>searchBook: searches the books</w:t>
-      </w:r>
-      <w:r>
-        <w:rPr>
-          <w:rFonts w:asciiTheme="minorHAnsi" w:hAnsiTheme="minorHAnsi"/>
-        </w:rPr>
-        <w:t xml:space="preserve">List by accessionNum, passed as parameter. If the </w:t>
-      </w:r>
-      <w:r>
-        <w:rPr>
-          <w:rFonts w:asciiTheme="minorHAnsi" w:hAnsiTheme="minorHAnsi"/>
-        </w:rPr>
-        <w:t>object is found, it returns its location in the booksList, else returns -1.</w:t>
+      <w:proofErr w:type="spellStart"/>
+      <w:r>
+        <w:rPr>
+          <w:rFonts w:asciiTheme="minorHAnsi" w:hAnsiTheme="minorHAnsi"/>
+        </w:rPr>
+        <w:t>searchBook</w:t>
+      </w:r>
+      <w:proofErr w:type="spellEnd"/>
+      <w:r>
+        <w:rPr>
+          <w:rFonts w:asciiTheme="minorHAnsi" w:hAnsiTheme="minorHAnsi"/>
+        </w:rPr>
+        <w:t xml:space="preserve">: searches the </w:t>
+      </w:r>
+      <w:proofErr w:type="spellStart"/>
+      <w:r>
+        <w:rPr>
+          <w:rFonts w:asciiTheme="minorHAnsi" w:hAnsiTheme="minorHAnsi"/>
+        </w:rPr>
+        <w:t>books</w:t>
+      </w:r>
+      <w:r>
+        <w:rPr>
+          <w:rFonts w:asciiTheme="minorHAnsi" w:hAnsiTheme="minorHAnsi"/>
+        </w:rPr>
+        <w:t>List</w:t>
+      </w:r>
+      <w:proofErr w:type="spellEnd"/>
+      <w:r>
+        <w:rPr>
+          <w:rFonts w:asciiTheme="minorHAnsi" w:hAnsiTheme="minorHAnsi"/>
+        </w:rPr>
+        <w:t xml:space="preserve"> by </w:t>
+      </w:r>
+      <w:proofErr w:type="spellStart"/>
+      <w:r>
+        <w:rPr>
+          <w:rFonts w:asciiTheme="minorHAnsi" w:hAnsiTheme="minorHAnsi"/>
+        </w:rPr>
+        <w:t>accessionNum</w:t>
+      </w:r>
+      <w:proofErr w:type="spellEnd"/>
+      <w:r>
+        <w:rPr>
+          <w:rFonts w:asciiTheme="minorHAnsi" w:hAnsiTheme="minorHAnsi"/>
+        </w:rPr>
+        <w:t xml:space="preserve">, passed as parameter. If the </w:t>
+      </w:r>
+      <w:r>
+        <w:rPr>
+          <w:rFonts w:asciiTheme="minorHAnsi" w:hAnsiTheme="minorHAnsi"/>
+        </w:rPr>
+        <w:t xml:space="preserve">object is found, it returns its location in the </w:t>
+      </w:r>
+      <w:proofErr w:type="spellStart"/>
+      <w:r>
+        <w:rPr>
+          <w:rFonts w:asciiTheme="minorHAnsi" w:hAnsiTheme="minorHAnsi"/>
+        </w:rPr>
+        <w:t>booksList</w:t>
+      </w:r>
+      <w:proofErr w:type="spellEnd"/>
+      <w:r>
+        <w:rPr>
+          <w:rFonts w:asciiTheme="minorHAnsi" w:hAnsiTheme="minorHAnsi"/>
+        </w:rPr>
+        <w:t>, else returns -1.</w:t>
       </w:r>
     </w:p>
     <w:p>
@@ -1117,11 +1619,61 @@
           <w:rFonts w:asciiTheme="minorHAnsi" w:hAnsiTheme="minorHAnsi"/>
         </w:rPr>
       </w:pPr>
-      <w:r>
-        <w:rPr>
-          <w:rFonts w:asciiTheme="minorHAnsi" w:hAnsiTheme="minorHAnsi"/>
-        </w:rPr>
-        <w:t>searchMember: searches the membersList by cprNum, passed as parameter. If the object is found, it returns its location in the membersList, else returns -1.</w:t>
+      <w:proofErr w:type="spellStart"/>
+      <w:r>
+        <w:rPr>
+          <w:rFonts w:asciiTheme="minorHAnsi" w:hAnsiTheme="minorHAnsi"/>
+        </w:rPr>
+        <w:t>searchMember</w:t>
+      </w:r>
+      <w:proofErr w:type="spellEnd"/>
+      <w:r>
+        <w:rPr>
+          <w:rFonts w:asciiTheme="minorHAnsi" w:hAnsiTheme="minorHAnsi"/>
+        </w:rPr>
+        <w:t xml:space="preserve">: searches the </w:t>
+      </w:r>
+      <w:proofErr w:type="spellStart"/>
+      <w:r>
+        <w:rPr>
+          <w:rFonts w:asciiTheme="minorHAnsi" w:hAnsiTheme="minorHAnsi"/>
+        </w:rPr>
+        <w:t>membersList</w:t>
+      </w:r>
+      <w:proofErr w:type="spellEnd"/>
+      <w:r>
+        <w:rPr>
+          <w:rFonts w:asciiTheme="minorHAnsi" w:hAnsiTheme="minorHAnsi"/>
+        </w:rPr>
+        <w:t xml:space="preserve"> by </w:t>
+      </w:r>
+      <w:proofErr w:type="spellStart"/>
+      <w:r>
+        <w:rPr>
+          <w:rFonts w:asciiTheme="minorHAnsi" w:hAnsiTheme="minorHAnsi"/>
+        </w:rPr>
+        <w:t>cprNum</w:t>
+      </w:r>
+      <w:proofErr w:type="spellEnd"/>
+      <w:r>
+        <w:rPr>
+          <w:rFonts w:asciiTheme="minorHAnsi" w:hAnsiTheme="minorHAnsi"/>
+        </w:rPr>
+        <w:t xml:space="preserve">, passed as parameter. If the object is found, it returns its location in the </w:t>
+      </w:r>
+      <w:proofErr w:type="spellStart"/>
+      <w:r>
+        <w:rPr>
+          <w:rFonts w:asciiTheme="minorHAnsi" w:hAnsiTheme="minorHAnsi"/>
+        </w:rPr>
+        <w:t>membersList</w:t>
+      </w:r>
+      <w:proofErr w:type="spellEnd"/>
+      <w:r>
+        <w:rPr>
+          <w:rFonts w:asciiTheme="minorHAnsi" w:hAnsiTheme="minorHAnsi"/>
+        </w:rPr>
+        <w:t>, else returns -1.</w:t>
       </w:r>
     </w:p>
     <w:p>
@@ -1137,11 +1689,33 @@
           <w:rFonts w:asciiTheme="minorHAnsi" w:hAnsiTheme="minorHAnsi"/>
         </w:rPr>
       </w:pPr>
-      <w:r>
-        <w:rPr>
-          <w:rFonts w:asciiTheme="minorHAnsi" w:hAnsiTheme="minorHAnsi"/>
-        </w:rPr>
-        <w:t>isEmptyBooksList: returns true if the booksList is empty, else returns false.</w:t>
+      <w:proofErr w:type="spellStart"/>
+      <w:r>
+        <w:rPr>
+          <w:rFonts w:asciiTheme="minorHAnsi" w:hAnsiTheme="minorHAnsi"/>
+        </w:rPr>
+        <w:t>isEmptyBooksList</w:t>
+      </w:r>
+      <w:proofErr w:type="spellEnd"/>
+      <w:r>
+        <w:rPr>
+          <w:rFonts w:asciiTheme="minorHAnsi" w:hAnsiTheme="minorHAnsi"/>
+        </w:rPr>
+        <w:t xml:space="preserve">: returns true if the </w:t>
+      </w:r>
+      <w:proofErr w:type="spellStart"/>
+      <w:r>
+        <w:rPr>
+          <w:rFonts w:asciiTheme="minorHAnsi" w:hAnsiTheme="minorHAnsi"/>
+        </w:rPr>
+        <w:t>booksList</w:t>
+      </w:r>
+      <w:proofErr w:type="spellEnd"/>
+      <w:r>
+        <w:rPr>
+          <w:rFonts w:asciiTheme="minorHAnsi" w:hAnsiTheme="minorHAnsi"/>
+        </w:rPr>
+        <w:t xml:space="preserve"> is empty, else returns false.</w:t>
       </w:r>
     </w:p>
     <w:p>
@@ -1157,11 +1731,33 @@
           <w:rFonts w:asciiTheme="minorHAnsi" w:hAnsiTheme="minorHAnsi"/>
         </w:rPr>
       </w:pPr>
-      <w:r>
-        <w:rPr>
-          <w:rFonts w:asciiTheme="minorHAnsi" w:hAnsiTheme="minorHAnsi"/>
-        </w:rPr>
-        <w:t>isEmptyMembersList: returns true if the membersList is empty, else returns false.</w:t>
+      <w:proofErr w:type="spellStart"/>
+      <w:r>
+        <w:rPr>
+          <w:rFonts w:asciiTheme="minorHAnsi" w:hAnsiTheme="minorHAnsi"/>
+        </w:rPr>
+        <w:t>isEmptyMembersList</w:t>
+      </w:r>
+      <w:proofErr w:type="spellEnd"/>
+      <w:r>
+        <w:rPr>
+          <w:rFonts w:asciiTheme="minorHAnsi" w:hAnsiTheme="minorHAnsi"/>
+        </w:rPr>
+        <w:t xml:space="preserve">: returns true if the </w:t>
+      </w:r>
+      <w:proofErr w:type="spellStart"/>
+      <w:r>
+        <w:rPr>
+          <w:rFonts w:asciiTheme="minorHAnsi" w:hAnsiTheme="minorHAnsi"/>
+        </w:rPr>
+        <w:t>membersList</w:t>
+      </w:r>
+      <w:proofErr w:type="spellEnd"/>
+      <w:r>
+        <w:rPr>
+          <w:rFonts w:asciiTheme="minorHAnsi" w:hAnsiTheme="minorHAnsi"/>
+        </w:rPr>
+        <w:t xml:space="preserve"> is empty, else returns false.</w:t>
       </w:r>
     </w:p>
     <w:p>
@@ -1177,11 +1773,33 @@
           <w:rFonts w:asciiTheme="minorHAnsi" w:hAnsiTheme="minorHAnsi"/>
         </w:rPr>
       </w:pPr>
-      <w:r>
-        <w:rPr>
-          <w:rFonts w:asciiTheme="minorHAnsi" w:hAnsiTheme="minorHAnsi"/>
-        </w:rPr>
-        <w:t>sizeBooksList: returns instance variable booksListSize.</w:t>
+      <w:proofErr w:type="spellStart"/>
+      <w:r>
+        <w:rPr>
+          <w:rFonts w:asciiTheme="minorHAnsi" w:hAnsiTheme="minorHAnsi"/>
+        </w:rPr>
+        <w:t>sizeBooksList</w:t>
+      </w:r>
+      <w:proofErr w:type="spellEnd"/>
+      <w:r>
+        <w:rPr>
+          <w:rFonts w:asciiTheme="minorHAnsi" w:hAnsiTheme="minorHAnsi"/>
+        </w:rPr>
+        <w:t xml:space="preserve">: returns instance variable </w:t>
+      </w:r>
+      <w:proofErr w:type="spellStart"/>
+      <w:r>
+        <w:rPr>
+          <w:rFonts w:asciiTheme="minorHAnsi" w:hAnsiTheme="minorHAnsi"/>
+        </w:rPr>
+        <w:t>booksListSize</w:t>
+      </w:r>
+      <w:proofErr w:type="spellEnd"/>
+      <w:r>
+        <w:rPr>
+          <w:rFonts w:asciiTheme="minorHAnsi" w:hAnsiTheme="minorHAnsi"/>
+        </w:rPr>
+        <w:t>.</w:t>
       </w:r>
     </w:p>
     <w:p>
@@ -1197,17 +1815,33 @@
           <w:rFonts w:asciiTheme="minorHAnsi" w:hAnsiTheme="minorHAnsi"/>
         </w:rPr>
       </w:pPr>
-      <w:r>
-        <w:rPr>
-          <w:rFonts w:asciiTheme="minorHAnsi" w:hAnsiTheme="minorHAnsi"/>
-        </w:rPr>
-        <w:t xml:space="preserve">sizeMembersList: returns instance variable </w:t>
-      </w:r>
-      <w:r>
-        <w:rPr>
-          <w:rFonts w:asciiTheme="minorHAnsi" w:hAnsiTheme="minorHAnsi"/>
-        </w:rPr>
-        <w:t>membersListSize.</w:t>
+      <w:proofErr w:type="spellStart"/>
+      <w:r>
+        <w:rPr>
+          <w:rFonts w:asciiTheme="minorHAnsi" w:hAnsiTheme="minorHAnsi"/>
+        </w:rPr>
+        <w:t>sizeMembersList</w:t>
+      </w:r>
+      <w:proofErr w:type="spellEnd"/>
+      <w:r>
+        <w:rPr>
+          <w:rFonts w:asciiTheme="minorHAnsi" w:hAnsiTheme="minorHAnsi"/>
+        </w:rPr>
+        <w:t xml:space="preserve">: returns instance variable </w:t>
+      </w:r>
+      <w:proofErr w:type="spellStart"/>
+      <w:r>
+        <w:rPr>
+          <w:rFonts w:asciiTheme="minorHAnsi" w:hAnsiTheme="minorHAnsi"/>
+        </w:rPr>
+        <w:t>membersListSize</w:t>
+      </w:r>
+      <w:proofErr w:type="spellEnd"/>
+      <w:r>
+        <w:rPr>
+          <w:rFonts w:asciiTheme="minorHAnsi" w:hAnsiTheme="minorHAnsi"/>
+        </w:rPr>
+        <w:t>.</w:t>
       </w:r>
     </w:p>
     <w:p>
@@ -1223,12 +1857,14 @@
           <w:rFonts w:asciiTheme="minorHAnsi" w:hAnsiTheme="minorHAnsi"/>
         </w:rPr>
       </w:pPr>
+      <w:proofErr w:type="spellStart"/>
       <w:r>
         <w:rPr>
           <w:rFonts w:asciiTheme="minorHAnsi" w:hAnsiTheme="minorHAnsi"/>
         </w:rPr>
         <w:t>issueBook</w:t>
       </w:r>
+      <w:proofErr w:type="spellEnd"/>
       <w:r>
         <w:rPr>
           <w:rFonts w:asciiTheme="minorHAnsi" w:hAnsiTheme="minorHAnsi"/>
@@ -1258,20 +1894,66 @@
         <w:rPr>
           <w:rFonts w:asciiTheme="minorHAnsi" w:hAnsiTheme="minorHAnsi"/>
         </w:rPr>
-        <w:t>The Book exists in the booksList,</w:t>
+        <w:t xml:space="preserve">The Book exists in the </w:t>
+      </w:r>
+      <w:proofErr w:type="spellStart"/>
+      <w:r>
+        <w:rPr>
+          <w:rFonts w:asciiTheme="minorHAnsi" w:hAnsiTheme="minorHAnsi"/>
+        </w:rPr>
+        <w:t>booksList</w:t>
+      </w:r>
+      <w:proofErr w:type="spellEnd"/>
+      <w:r>
+        <w:rPr>
+          <w:rFonts w:asciiTheme="minorHAnsi" w:hAnsiTheme="minorHAnsi"/>
+        </w:rPr>
+        <w:t>,</w:t>
       </w:r>
       <w:r>
         <w:rPr>
           <w:rFonts w:asciiTheme="minorHAnsi" w:hAnsiTheme="minorHAnsi"/>
         </w:rPr>
         <w:tab/>
+      </w:r>
+    </w:p>
+    <w:p>
+      <w:pPr>
+        <w:pStyle w:val="ListParagraph"/>
+        <w:numPr>
+          <w:ilvl w:val="0"/>
+          <w:numId w:val="3"/>
+        </w:numPr>
+        <w:jc w:val="both"/>
+        <w:rPr>
+          <w:rFonts w:asciiTheme="minorHAnsi" w:hAnsiTheme="minorHAnsi"/>
+        </w:rPr>
+      </w:pPr>
+      <w:r>
+        <w:rPr>
+          <w:rFonts w:asciiTheme="minorHAnsi" w:hAnsiTheme="minorHAnsi"/>
+        </w:rPr>
         <w:t>(b)</w:t>
       </w:r>
       <w:r>
         <w:rPr>
           <w:rFonts w:asciiTheme="minorHAnsi" w:hAnsiTheme="minorHAnsi"/>
         </w:rPr>
-        <w:t>The member exists in the membersList,</w:t>
+        <w:t xml:space="preserve">The member exists in the </w:t>
+      </w:r>
+      <w:proofErr w:type="spellStart"/>
+      <w:r>
+        <w:rPr>
+          <w:rFonts w:asciiTheme="minorHAnsi" w:hAnsiTheme="minorHAnsi"/>
+        </w:rPr>
+        <w:t>membersList</w:t>
+      </w:r>
+      <w:proofErr w:type="spellEnd"/>
+      <w:r>
+        <w:rPr>
+          <w:rFonts w:asciiTheme="minorHAnsi" w:hAnsiTheme="minorHAnsi"/>
+        </w:rPr>
+        <w:t>,</w:t>
       </w:r>
     </w:p>
     <w:p>
@@ -1350,12 +2032,14 @@
         </w:rPr>
         <w:t xml:space="preserve">If the book can be issued to a member, then add the Book object in the </w:t>
       </w:r>
+      <w:proofErr w:type="spellStart"/>
       <w:r>
         <w:rPr>
           <w:rFonts w:asciiTheme="minorHAnsi" w:hAnsiTheme="minorHAnsi"/>
         </w:rPr>
         <w:t>booksIssued</w:t>
       </w:r>
+      <w:proofErr w:type="spellEnd"/>
       <w:r>
         <w:rPr>
           <w:rFonts w:asciiTheme="minorHAnsi" w:hAnsiTheme="minorHAnsi"/>
@@ -1366,14 +2050,50 @@
         <w:rPr>
           <w:rFonts w:asciiTheme="minorHAnsi" w:hAnsiTheme="minorHAnsi"/>
         </w:rPr>
-        <w:t>, increment numBooksIssuedby 1 for the member</w:t>
-      </w:r>
-      <w:r>
-        <w:rPr>
-          <w:rFonts w:asciiTheme="minorHAnsi" w:hAnsiTheme="minorHAnsi"/>
-        </w:rPr>
-        <w:t xml:space="preserve"> and also make issuedTo</w:t>
-      </w:r>
+        <w:t xml:space="preserve">, increment </w:t>
+      </w:r>
+      <w:proofErr w:type="spellStart"/>
+      <w:r>
+        <w:rPr>
+          <w:rFonts w:asciiTheme="minorHAnsi" w:hAnsiTheme="minorHAnsi"/>
+        </w:rPr>
+        <w:t>numBooksIssuedby</w:t>
+      </w:r>
+      <w:proofErr w:type="spellEnd"/>
+      <w:r>
+        <w:rPr>
+          <w:rFonts w:asciiTheme="minorHAnsi" w:hAnsiTheme="minorHAnsi"/>
+        </w:rPr>
+        <w:t xml:space="preserve"> 1 for the member</w:t>
+      </w:r>
+      <w:r>
+        <w:rPr>
+          <w:rFonts w:asciiTheme="minorHAnsi" w:hAnsiTheme="minorHAnsi"/>
+        </w:rPr>
+        <w:t xml:space="preserve"> </w:t>
+      </w:r>
+      <w:proofErr w:type="gramStart"/>
+      <w:r>
+        <w:rPr>
+          <w:rFonts w:asciiTheme="minorHAnsi" w:hAnsiTheme="minorHAnsi"/>
+        </w:rPr>
+        <w:t>and also</w:t>
+      </w:r>
+      <w:proofErr w:type="gramEnd"/>
+      <w:r>
+        <w:rPr>
+          <w:rFonts w:asciiTheme="minorHAnsi" w:hAnsiTheme="minorHAnsi"/>
+        </w:rPr>
+        <w:t xml:space="preserve"> make </w:t>
+      </w:r>
+      <w:proofErr w:type="spellStart"/>
+      <w:r>
+        <w:rPr>
+          <w:rFonts w:asciiTheme="minorHAnsi" w:hAnsiTheme="minorHAnsi"/>
+        </w:rPr>
+        <w:t>issuedTo</w:t>
+      </w:r>
+      <w:proofErr w:type="spellEnd"/>
       <w:r>
         <w:rPr>
           <w:rFonts w:asciiTheme="minorHAnsi" w:hAnsiTheme="minorHAnsi"/>
@@ -1396,7 +2116,21 @@
         <w:rPr>
           <w:rFonts w:asciiTheme="minorHAnsi" w:hAnsiTheme="minorHAnsi"/>
         </w:rPr>
-        <w:t xml:space="preserve"> to the member and return true. If the Book cannot be issued then return false.</w:t>
+        <w:t xml:space="preserve"> to the member and return true. If the Book cannot be </w:t>
+      </w:r>
+      <w:proofErr w:type="gramStart"/>
+      <w:r>
+        <w:rPr>
+          <w:rFonts w:asciiTheme="minorHAnsi" w:hAnsiTheme="minorHAnsi"/>
+        </w:rPr>
+        <w:t>issued</w:t>
+      </w:r>
+      <w:proofErr w:type="gramEnd"/>
+      <w:r>
+        <w:rPr>
+          <w:rFonts w:asciiTheme="minorHAnsi" w:hAnsiTheme="minorHAnsi"/>
+        </w:rPr>
+        <w:t xml:space="preserve"> then return false.</w:t>
       </w:r>
     </w:p>
     <w:p>
@@ -1427,11 +2161,19 @@
           <w:rFonts w:asciiTheme="minorHAnsi" w:hAnsiTheme="minorHAnsi"/>
         </w:rPr>
       </w:pPr>
-      <w:r>
-        <w:rPr>
-          <w:rFonts w:asciiTheme="minorHAnsi" w:hAnsiTheme="minorHAnsi"/>
-        </w:rPr>
-        <w:t>returnBook: accepts accession number of a Book as the parameter. The Book can be returned only if:</w:t>
+      <w:proofErr w:type="spellStart"/>
+      <w:r>
+        <w:rPr>
+          <w:rFonts w:asciiTheme="minorHAnsi" w:hAnsiTheme="minorHAnsi"/>
+        </w:rPr>
+        <w:t>returnBook</w:t>
+      </w:r>
+      <w:proofErr w:type="spellEnd"/>
+      <w:r>
+        <w:rPr>
+          <w:rFonts w:asciiTheme="minorHAnsi" w:hAnsiTheme="minorHAnsi"/>
+        </w:rPr>
+        <w:t>: accepts accession number of a Book as the parameter. The Book can be returned only if:</w:t>
       </w:r>
     </w:p>
     <w:p>
@@ -1457,6 +2199,20 @@
           <w:rFonts w:asciiTheme="minorHAnsi" w:hAnsiTheme="minorHAnsi"/>
         </w:rPr>
         <w:tab/>
+      </w:r>
+    </w:p>
+    <w:p>
+      <w:pPr>
+        <w:ind w:left="810"/>
+        <w:jc w:val="both"/>
+        <w:rPr>
+          <w:rFonts w:asciiTheme="minorHAnsi" w:hAnsiTheme="minorHAnsi"/>
+        </w:rPr>
+      </w:pPr>
+      <w:r>
+        <w:rPr>
+          <w:rFonts w:asciiTheme="minorHAnsi" w:hAnsiTheme="minorHAnsi"/>
+        </w:rPr>
         <w:t xml:space="preserve">(b) </w:t>
       </w:r>
       <w:r>
@@ -1480,12 +2236,14 @@
         </w:rPr>
         <w:t xml:space="preserve">If the Book can be returned, then delete it from </w:t>
       </w:r>
+      <w:proofErr w:type="spellStart"/>
       <w:r>
         <w:rPr>
           <w:rFonts w:asciiTheme="minorHAnsi" w:hAnsiTheme="minorHAnsi"/>
         </w:rPr>
         <w:t>booksIssued</w:t>
       </w:r>
+      <w:proofErr w:type="spellEnd"/>
       <w:r>
         <w:rPr>
           <w:rFonts w:asciiTheme="minorHAnsi" w:hAnsiTheme="minorHAnsi"/>
@@ -1496,13 +2254,49 @@
         <w:rPr>
           <w:rFonts w:asciiTheme="minorHAnsi" w:hAnsiTheme="minorHAnsi"/>
         </w:rPr>
-        <w:t xml:space="preserve"> decrement numBooksIssued by one for the member </w:t>
-      </w:r>
-      <w:r>
-        <w:rPr>
-          <w:rFonts w:asciiTheme="minorHAnsi" w:hAnsiTheme="minorHAnsi"/>
-        </w:rPr>
-        <w:t>and also make issuedTo instance variable of the Book object</w:t>
+        <w:t xml:space="preserve"> decrement </w:t>
+      </w:r>
+      <w:proofErr w:type="spellStart"/>
+      <w:r>
+        <w:rPr>
+          <w:rFonts w:asciiTheme="minorHAnsi" w:hAnsiTheme="minorHAnsi"/>
+        </w:rPr>
+        <w:t>numBooksIssued</w:t>
+      </w:r>
+      <w:proofErr w:type="spellEnd"/>
+      <w:r>
+        <w:rPr>
+          <w:rFonts w:asciiTheme="minorHAnsi" w:hAnsiTheme="minorHAnsi"/>
+        </w:rPr>
+        <w:t xml:space="preserve"> by one for the member </w:t>
+      </w:r>
+      <w:proofErr w:type="gramStart"/>
+      <w:r>
+        <w:rPr>
+          <w:rFonts w:asciiTheme="minorHAnsi" w:hAnsiTheme="minorHAnsi"/>
+        </w:rPr>
+        <w:t>and also</w:t>
+      </w:r>
+      <w:proofErr w:type="gramEnd"/>
+      <w:r>
+        <w:rPr>
+          <w:rFonts w:asciiTheme="minorHAnsi" w:hAnsiTheme="minorHAnsi"/>
+        </w:rPr>
+        <w:t xml:space="preserve"> make </w:t>
+      </w:r>
+      <w:proofErr w:type="spellStart"/>
+      <w:r>
+        <w:rPr>
+          <w:rFonts w:asciiTheme="minorHAnsi" w:hAnsiTheme="minorHAnsi"/>
+        </w:rPr>
+        <w:t>issuedTo</w:t>
+      </w:r>
+      <w:proofErr w:type="spellEnd"/>
+      <w:r>
+        <w:rPr>
+          <w:rFonts w:asciiTheme="minorHAnsi" w:hAnsiTheme="minorHAnsi"/>
+        </w:rPr>
+        <w:t xml:space="preserve"> instance variable of the Book object</w:t>
       </w:r>
       <w:r>
         <w:rPr>
@@ -1524,11 +2318,19 @@
           <w:rFonts w:asciiTheme="minorHAnsi" w:hAnsiTheme="minorHAnsi"/>
         </w:rPr>
       </w:pPr>
-      <w:r>
-        <w:rPr>
-          <w:rFonts w:asciiTheme="minorHAnsi" w:hAnsiTheme="minorHAnsi"/>
-        </w:rPr>
-        <w:t>printBooksIssued: accepts CPR number of a member as a parameter and prints details of all the books issued to the member.</w:t>
+      <w:proofErr w:type="spellStart"/>
+      <w:r>
+        <w:rPr>
+          <w:rFonts w:asciiTheme="minorHAnsi" w:hAnsiTheme="minorHAnsi"/>
+        </w:rPr>
+        <w:t>printBooksIssued</w:t>
+      </w:r>
+      <w:proofErr w:type="spellEnd"/>
+      <w:r>
+        <w:rPr>
+          <w:rFonts w:asciiTheme="minorHAnsi" w:hAnsiTheme="minorHAnsi"/>
+        </w:rPr>
+        <w:t>: accepts CPR number of a member as a parameter and prints details of all the books issued to the member.</w:t>
       </w:r>
     </w:p>
     <w:p>
@@ -1544,11 +2346,33 @@
           <w:rFonts w:asciiTheme="minorHAnsi" w:hAnsiTheme="minorHAnsi"/>
         </w:rPr>
       </w:pPr>
-      <w:r>
-        <w:rPr>
-          <w:rFonts w:asciiTheme="minorHAnsi" w:hAnsiTheme="minorHAnsi"/>
-        </w:rPr>
-        <w:t xml:space="preserve">isBookIssued: accepts accession number of the Book as parameter. It returns true if the Book object exists in the bookList and is issued to a member, else returns false. </w:t>
+      <w:proofErr w:type="spellStart"/>
+      <w:r>
+        <w:rPr>
+          <w:rFonts w:asciiTheme="minorHAnsi" w:hAnsiTheme="minorHAnsi"/>
+        </w:rPr>
+        <w:t>isBookIssued</w:t>
+      </w:r>
+      <w:proofErr w:type="spellEnd"/>
+      <w:r>
+        <w:rPr>
+          <w:rFonts w:asciiTheme="minorHAnsi" w:hAnsiTheme="minorHAnsi"/>
+        </w:rPr>
+        <w:t xml:space="preserve">: accepts accession number of the Book as parameter. It returns true if the Book object exists in the </w:t>
+      </w:r>
+      <w:proofErr w:type="spellStart"/>
+      <w:r>
+        <w:rPr>
+          <w:rFonts w:asciiTheme="minorHAnsi" w:hAnsiTheme="minorHAnsi"/>
+        </w:rPr>
+        <w:t>bookList</w:t>
+      </w:r>
+      <w:proofErr w:type="spellEnd"/>
+      <w:r>
+        <w:rPr>
+          <w:rFonts w:asciiTheme="minorHAnsi" w:hAnsiTheme="minorHAnsi"/>
+        </w:rPr>
+        <w:t xml:space="preserve"> and is issued to a member, else returns false. </w:t>
       </w:r>
     </w:p>
     <w:p>
@@ -1578,60 +2402,78 @@
         <w:rPr>
           <w:rFonts w:asciiTheme="minorHAnsi" w:hAnsiTheme="minorHAnsi" w:cstheme="minorHAnsi"/>
         </w:rPr>
+        <w:lastRenderedPageBreak/>
         <w:t xml:space="preserve">Write a class called </w:t>
       </w:r>
+      <w:proofErr w:type="spellStart"/>
       <w:r>
         <w:rPr>
           <w:rFonts w:asciiTheme="minorHAnsi" w:hAnsiTheme="minorHAnsi" w:cstheme="minorHAnsi"/>
           <w:b/>
         </w:rPr>
-        <w:t xml:space="preserve">LibraryMain </w:t>
-      </w:r>
-      <w:r>
-        <w:rPr>
-          <w:rFonts w:asciiTheme="minorHAnsi" w:hAnsiTheme="minorHAnsi" w:cstheme="minorHAnsi"/>
-        </w:rPr>
-        <w:t xml:space="preserve">having only main method to test all the functionalities of class </w:t>
-      </w:r>
+        <w:t>LibraryMain</w:t>
+      </w:r>
+      <w:proofErr w:type="spellEnd"/>
       <w:r>
         <w:rPr>
           <w:rFonts w:asciiTheme="minorHAnsi" w:hAnsiTheme="minorHAnsi" w:cstheme="minorHAnsi"/>
           <w:b/>
         </w:rPr>
-        <w:t>LibrarySystem.</w:t>
-      </w:r>
-    </w:p>
-    <w:p>
-      <w:pPr>
-        <w:pStyle w:val="ListParagraph"/>
-        <w:ind w:left="360"/>
-        <w:jc w:val="both"/>
+        <w:t xml:space="preserve"> </w:t>
+      </w:r>
+      <w:r>
         <w:rPr>
           <w:rFonts w:asciiTheme="minorHAnsi" w:hAnsiTheme="minorHAnsi" w:cstheme="minorHAnsi"/>
         </w:rPr>
-      </w:pPr>
-      <w:r>
-        <w:rPr>
-          <w:rFonts w:asciiTheme="minorHAnsi" w:hAnsiTheme="minorHAnsi" w:cstheme="minorHAnsi"/>
-        </w:rPr>
-        <w:t>Write main as a menu driven program using switch statement.</w:t>
-      </w:r>
-    </w:p>
-    <w:p>
-      <w:pPr>
-        <w:pStyle w:val="ListParagraph"/>
-        <w:ind w:left="360"/>
-        <w:jc w:val="both"/>
-        <w:rPr>
-          <w:rFonts w:asciiTheme="minorHAnsi" w:hAnsiTheme="minorHAnsi"/>
-        </w:rPr>
-      </w:pPr>
+        <w:t xml:space="preserve">having only main method to test all the functionalities of class </w:t>
+      </w:r>
+      <w:proofErr w:type="spellStart"/>
       <w:r>
         <w:rPr>
           <w:rFonts w:asciiTheme="minorHAnsi" w:hAnsiTheme="minorHAnsi" w:cstheme="minorHAnsi"/>
           <w:b/>
         </w:rPr>
-        <w:lastRenderedPageBreak/>
+        <w:t>LibrarySystem</w:t>
+      </w:r>
+      <w:proofErr w:type="spellEnd"/>
+      <w:r>
+        <w:rPr>
+          <w:rFonts w:asciiTheme="minorHAnsi" w:hAnsiTheme="minorHAnsi" w:cstheme="minorHAnsi"/>
+          <w:b/>
+        </w:rPr>
+        <w:t>.</w:t>
+      </w:r>
+    </w:p>
+    <w:p>
+      <w:pPr>
+        <w:pStyle w:val="ListParagraph"/>
+        <w:ind w:left="360"/>
+        <w:jc w:val="both"/>
+        <w:rPr>
+          <w:rFonts w:asciiTheme="minorHAnsi" w:hAnsiTheme="minorHAnsi" w:cstheme="minorHAnsi"/>
+        </w:rPr>
+      </w:pPr>
+      <w:r>
+        <w:rPr>
+          <w:rFonts w:asciiTheme="minorHAnsi" w:hAnsiTheme="minorHAnsi" w:cstheme="minorHAnsi"/>
+        </w:rPr>
+        <w:t>Write main as a menu driven program using switch statement.</w:t>
+      </w:r>
+    </w:p>
+    <w:p>
+      <w:pPr>
+        <w:pStyle w:val="ListParagraph"/>
+        <w:ind w:left="360"/>
+        <w:jc w:val="both"/>
+        <w:rPr>
+          <w:rFonts w:asciiTheme="minorHAnsi" w:hAnsiTheme="minorHAnsi"/>
+        </w:rPr>
+      </w:pPr>
+      <w:r>
+        <w:rPr>
+          <w:rFonts w:asciiTheme="minorHAnsi" w:hAnsiTheme="minorHAnsi" w:cstheme="minorHAnsi"/>
+          <w:b/>
+        </w:rPr>
         <w:t>NOTE</w:t>
       </w:r>
       <w:r>
@@ -1644,7 +2486,35 @@
         <w:rPr>
           <w:rFonts w:asciiTheme="minorHAnsi" w:hAnsiTheme="minorHAnsi"/>
         </w:rPr>
-        <w:t xml:space="preserve">For booksList and membersList, use </w:t>
+        <w:t xml:space="preserve">For </w:t>
+      </w:r>
+      <w:proofErr w:type="spellStart"/>
+      <w:r>
+        <w:rPr>
+          <w:rFonts w:asciiTheme="minorHAnsi" w:hAnsiTheme="minorHAnsi"/>
+        </w:rPr>
+        <w:t>booksList</w:t>
+      </w:r>
+      <w:proofErr w:type="spellEnd"/>
+      <w:r>
+        <w:rPr>
+          <w:rFonts w:asciiTheme="minorHAnsi" w:hAnsiTheme="minorHAnsi"/>
+        </w:rPr>
+        <w:t xml:space="preserve"> and </w:t>
+      </w:r>
+      <w:proofErr w:type="spellStart"/>
+      <w:r>
+        <w:rPr>
+          <w:rFonts w:asciiTheme="minorHAnsi" w:hAnsiTheme="minorHAnsi"/>
+        </w:rPr>
+        <w:t>membersList</w:t>
+      </w:r>
+      <w:proofErr w:type="spellEnd"/>
+      <w:r>
+        <w:rPr>
+          <w:rFonts w:asciiTheme="minorHAnsi" w:hAnsiTheme="minorHAnsi"/>
+        </w:rPr>
+        <w:t xml:space="preserve">, use </w:t>
       </w:r>
       <w:r>
         <w:rPr>
@@ -1657,13 +2527,27 @@
         <w:rPr>
           <w:rFonts w:asciiTheme="minorHAnsi" w:hAnsiTheme="minorHAnsi"/>
         </w:rPr>
-        <w:t xml:space="preserve"> built-in class of java. It is a doubly linked list with ListIterator.</w:t>
+        <w:t xml:space="preserve"> built-in class of java. It is a doubly linked list with </w:t>
+      </w:r>
+      <w:proofErr w:type="spellStart"/>
+      <w:r>
+        <w:rPr>
+          <w:rFonts w:asciiTheme="minorHAnsi" w:hAnsiTheme="minorHAnsi"/>
+        </w:rPr>
+        <w:t>ListIterator.</w:t>
       </w:r>
       <w:r>
         <w:rPr>
           <w:rFonts w:asciiTheme="minorHAnsi" w:hAnsiTheme="minorHAnsi" w:cstheme="minorHAnsi"/>
         </w:rPr>
-        <w:t xml:space="preserve">Write detailed comments for each class and method. Write comments using </w:t>
+        <w:t>Write</w:t>
+      </w:r>
+      <w:proofErr w:type="spellEnd"/>
+      <w:r>
+        <w:rPr>
+          <w:rFonts w:asciiTheme="minorHAnsi" w:hAnsiTheme="minorHAnsi" w:cstheme="minorHAnsi"/>
+        </w:rPr>
+        <w:t xml:space="preserve"> detailed comments for each class and method. Write comments using </w:t>
       </w:r>
       <w:r>
         <w:rPr>

</xml_diff>